<commit_message>
updated doc and added full map reference
</commit_message>
<xml_diff>
--- a/doc/PAM Projekt - Hans Kloss; Dominik Ossowski, Kacper Krzyżniewski.docx
+++ b/doc/PAM Projekt - Hans Kloss; Dominik Ossowski, Kacper Krzyżniewski.docx
@@ -545,8 +545,20 @@
           <w:szCs w:val="32"/>
           <w:lang w:eastAsia="pl-PL"/>
         </w:rPr>
-        <w:t>Gra mobilna – Hans Kloss</w:t>
-      </w:r>
+        <w:t xml:space="preserve">Gra mobilna – Hans </w:t>
+      </w:r>
+      <w:proofErr w:type="spellStart"/>
+      <w:r>
+        <w:rPr>
+          <w:rFonts w:ascii="Times New Roman" w:eastAsia="Times New Roman" w:hAnsi="Times New Roman" w:cs="Times New Roman"/>
+          <w:b/>
+          <w:sz w:val="32"/>
+          <w:szCs w:val="32"/>
+          <w:lang w:eastAsia="pl-PL"/>
+        </w:rPr>
+        <w:t>Kloss</w:t>
+      </w:r>
+      <w:proofErr w:type="spellEnd"/>
     </w:p>
     <w:p>
       <w:pPr>
@@ -789,8 +801,16 @@
                                 <w:rFonts w:ascii="Times New Roman" w:hAnsi="Times New Roman" w:cs="Times New Roman"/>
                               </w:rPr>
                               <w:br/>
-                              <w:t>Kacper Krzyżniewski</w:t>
+                              <w:t xml:space="preserve">Kacper </w:t>
                             </w:r>
+                            <w:proofErr w:type="spellStart"/>
+                            <w:r>
+                              <w:rPr>
+                                <w:rFonts w:ascii="Times New Roman" w:hAnsi="Times New Roman" w:cs="Times New Roman"/>
+                              </w:rPr>
+                              <w:t>Krzyżniewski</w:t>
+                            </w:r>
+                            <w:proofErr w:type="spellEnd"/>
                             <w:r>
                               <w:rPr>
                                 <w:rFonts w:ascii="Times New Roman" w:hAnsi="Times New Roman" w:cs="Times New Roman"/>
@@ -943,8 +963,16 @@
                           <w:rFonts w:ascii="Times New Roman" w:hAnsi="Times New Roman" w:cs="Times New Roman"/>
                         </w:rPr>
                         <w:br/>
-                        <w:t>Kacper Krzyżniewski</w:t>
+                        <w:t xml:space="preserve">Kacper </w:t>
                       </w:r>
+                      <w:proofErr w:type="spellStart"/>
+                      <w:r>
+                        <w:rPr>
+                          <w:rFonts w:ascii="Times New Roman" w:hAnsi="Times New Roman" w:cs="Times New Roman"/>
+                        </w:rPr>
+                        <w:t>Krzyżniewski</w:t>
+                      </w:r>
+                      <w:proofErr w:type="spellEnd"/>
                       <w:r>
                         <w:rPr>
                           <w:rFonts w:ascii="Times New Roman" w:hAnsi="Times New Roman" w:cs="Times New Roman"/>
@@ -1125,8 +1153,16 @@
                               <w:rPr>
                                 <w:rFonts w:ascii="Times New Roman" w:hAnsi="Times New Roman" w:cs="Times New Roman"/>
                               </w:rPr>
-                              <w:t>dr inż. Mirosław Miciak</w:t>
+                              <w:t xml:space="preserve">dr inż. Mirosław </w:t>
                             </w:r>
+                            <w:proofErr w:type="spellStart"/>
+                            <w:r>
+                              <w:rPr>
+                                <w:rFonts w:ascii="Times New Roman" w:hAnsi="Times New Roman" w:cs="Times New Roman"/>
+                              </w:rPr>
+                              <w:t>Miciak</w:t>
+                            </w:r>
+                            <w:proofErr w:type="spellEnd"/>
                           </w:p>
                         </w:txbxContent>
                       </wps:txbx>
@@ -1179,8 +1215,16 @@
                         <w:rPr>
                           <w:rFonts w:ascii="Times New Roman" w:hAnsi="Times New Roman" w:cs="Times New Roman"/>
                         </w:rPr>
-                        <w:t>dr inż. Mirosław Miciak</w:t>
+                        <w:t xml:space="preserve">dr inż. Mirosław </w:t>
                       </w:r>
+                      <w:proofErr w:type="spellStart"/>
+                      <w:r>
+                        <w:rPr>
+                          <w:rFonts w:ascii="Times New Roman" w:hAnsi="Times New Roman" w:cs="Times New Roman"/>
+                        </w:rPr>
+                        <w:t>Miciak</w:t>
+                      </w:r>
+                      <w:proofErr w:type="spellEnd"/>
                     </w:p>
                   </w:txbxContent>
                 </v:textbox>
@@ -1376,7 +1420,7 @@
     </w:p>
     <w:p>
       <w:pPr>
-        <w:pStyle w:val="Heading1"/>
+        <w:pStyle w:val="Nagwek1"/>
         <w:spacing w:line="240" w:lineRule="auto"/>
       </w:pPr>
       <w:bookmarkStart w:id="0" w:name="_Toc104935453"/>
@@ -1396,7 +1440,7 @@
     </w:p>
     <w:p>
       <w:pPr>
-        <w:pStyle w:val="Heading2"/>
+        <w:pStyle w:val="Nagwek2"/>
       </w:pPr>
       <w:bookmarkStart w:id="2" w:name="_Toc106554010"/>
       <w:r>
@@ -1429,12 +1473,41 @@
           <w:szCs w:val="24"/>
           <w:lang w:eastAsia="pl-PL"/>
         </w:rPr>
-        <w:t>Aaaaaaaaaaaaaaaaaaa</w:t>
-      </w:r>
-    </w:p>
-    <w:p>
-      <w:pPr>
-        <w:pStyle w:val="Heading2"/>
+        <w:t xml:space="preserve">Stworzenie aplikacji mobilnej na system Android, będącej wiarygodnym odwzorowaniem gry Hans </w:t>
+      </w:r>
+      <w:proofErr w:type="spellStart"/>
+      <w:r>
+        <w:rPr>
+          <w:rFonts w:ascii="Times New Roman" w:eastAsia="Times New Roman" w:hAnsi="Times New Roman" w:cs="Times New Roman"/>
+          <w:sz w:val="24"/>
+          <w:szCs w:val="24"/>
+          <w:lang w:eastAsia="pl-PL"/>
+        </w:rPr>
+        <w:t>Kloss</w:t>
+      </w:r>
+      <w:proofErr w:type="spellEnd"/>
+      <w:r>
+        <w:rPr>
+          <w:rFonts w:ascii="Times New Roman" w:eastAsia="Times New Roman" w:hAnsi="Times New Roman" w:cs="Times New Roman"/>
+          <w:sz w:val="24"/>
+          <w:szCs w:val="24"/>
+          <w:lang w:eastAsia="pl-PL"/>
+        </w:rPr>
+        <w:t xml:space="preserve">, stworzonej oryginalnie na 8 bitowy system Atari XL/XE w 1992 przez Janusza Dąbrowskiego. </w:t>
+      </w:r>
+      <w:r>
+        <w:rPr>
+          <w:rFonts w:ascii="Times New Roman" w:eastAsia="Times New Roman" w:hAnsi="Times New Roman" w:cs="Times New Roman"/>
+          <w:sz w:val="24"/>
+          <w:szCs w:val="24"/>
+          <w:lang w:eastAsia="pl-PL"/>
+        </w:rPr>
+        <w:t>Projekt wykorzystuje silnik Unity, w celu zaimplementowania wszelkich funkcjonalności i systemów, występujących w oryginalnej grze, w taki sposób aby działały one bezproblemowo na systemie Android.</w:t>
+      </w:r>
+    </w:p>
+    <w:p>
+      <w:pPr>
+        <w:pStyle w:val="Nagwek2"/>
       </w:pPr>
       <w:r>
         <w:t>1</w:t>
@@ -1474,30 +1547,27 @@
           <w:szCs w:val="24"/>
           <w:lang w:eastAsia="pl-PL"/>
         </w:rPr>
-        <w:t>Aaaaaaaaaaaaaaaaaaa</w:t>
-      </w:r>
-    </w:p>
-    <w:p>
-      <w:pPr>
-        <w:pStyle w:val="Heading2"/>
-      </w:pPr>
-      <w:r>
-        <w:t>1</w:t>
-      </w:r>
-      <w:r>
-        <w:t>.</w:t>
-      </w:r>
-      <w:r>
-        <w:t>3</w:t>
-      </w:r>
-      <w:r>
-        <w:t xml:space="preserve">. </w:t>
-      </w:r>
-      <w:r>
-        <w:t>Granice systemu gry</w:t>
-      </w:r>
-      <w:r>
-        <w:t xml:space="preserve"> </w:t>
+        <w:t xml:space="preserve">W Grze Hans </w:t>
+      </w:r>
+      <w:proofErr w:type="spellStart"/>
+      <w:r>
+        <w:rPr>
+          <w:rFonts w:ascii="Times New Roman" w:eastAsia="Times New Roman" w:hAnsi="Times New Roman" w:cs="Times New Roman"/>
+          <w:sz w:val="24"/>
+          <w:szCs w:val="24"/>
+          <w:lang w:eastAsia="pl-PL"/>
+        </w:rPr>
+        <w:t>Kloss</w:t>
+      </w:r>
+      <w:proofErr w:type="spellEnd"/>
+      <w:r>
+        <w:rPr>
+          <w:rFonts w:ascii="Times New Roman" w:eastAsia="Times New Roman" w:hAnsi="Times New Roman" w:cs="Times New Roman"/>
+          <w:sz w:val="24"/>
+          <w:szCs w:val="24"/>
+          <w:lang w:eastAsia="pl-PL"/>
+        </w:rPr>
+        <w:t xml:space="preserve"> użytkownik posiada jedynie jedną możliwość – rozpoczęcie gry poprzez wciśniecie dowolnego klawisza na ekranie startowym. W ten sposób zyskuje on kontrolę nad postacią gracza. Każda śmierć użytkownika lub pomyślne ukończenie gry, wiąże się z wyświetleniem odpowiedniego komunikatu i powrotem do ekranu startowego.</w:t>
       </w:r>
     </w:p>
     <w:p>
@@ -1515,38 +1585,6 @@
           <w:lang w:eastAsia="pl-PL"/>
         </w:rPr>
       </w:pPr>
-      <w:r>
-        <w:rPr>
-          <w:rFonts w:ascii="Times New Roman" w:eastAsia="Times New Roman" w:hAnsi="Times New Roman" w:cs="Times New Roman"/>
-          <w:sz w:val="24"/>
-          <w:szCs w:val="24"/>
-          <w:lang w:eastAsia="pl-PL"/>
-        </w:rPr>
-        <w:t>Aaaaaaaaaaaaaaaaaaa</w:t>
-      </w:r>
-    </w:p>
-    <w:p>
-      <w:pPr>
-        <w:pStyle w:val="Heading2"/>
-      </w:pPr>
-      <w:r>
-        <w:t>1</w:t>
-      </w:r>
-      <w:r>
-        <w:t>.</w:t>
-      </w:r>
-      <w:r>
-        <w:t>4</w:t>
-      </w:r>
-      <w:r>
-        <w:t xml:space="preserve">. </w:t>
-      </w:r>
-      <w:r>
-        <w:t>Lista funkcji gry</w:t>
-      </w:r>
-      <w:r>
-        <w:t xml:space="preserve"> </w:t>
-      </w:r>
     </w:p>
     <w:p>
       <w:pPr>
@@ -1570,56 +1608,85 @@
           <w:szCs w:val="24"/>
           <w:lang w:eastAsia="pl-PL"/>
         </w:rPr>
-        <w:t>Aaaaaaaaaaaaaaaaaaa</w:t>
-      </w:r>
-    </w:p>
-    <w:p>
-      <w:pPr>
-        <w:rPr>
-          <w:rFonts w:ascii="Times New Roman" w:eastAsia="Times New Roman" w:hAnsi="Times New Roman" w:cs="Times New Roman"/>
-          <w:sz w:val="24"/>
-          <w:szCs w:val="24"/>
-          <w:lang w:eastAsia="pl-PL"/>
-        </w:rPr>
-      </w:pPr>
-      <w:r>
-        <w:rPr>
-          <w:rFonts w:ascii="Times New Roman" w:eastAsia="Times New Roman" w:hAnsi="Times New Roman" w:cs="Times New Roman"/>
-          <w:sz w:val="24"/>
-          <w:szCs w:val="24"/>
-          <w:lang w:eastAsia="pl-PL"/>
-        </w:rPr>
-        <w:br w:type="page"/>
-      </w:r>
-    </w:p>
-    <w:p>
-      <w:pPr>
-        <w:pStyle w:val="Heading1"/>
-        <w:spacing w:line="240" w:lineRule="auto"/>
-      </w:pPr>
-      <w:r>
-        <w:lastRenderedPageBreak/>
-        <w:t>2</w:t>
-      </w:r>
-      <w:r>
-        <w:t xml:space="preserve">. </w:t>
-      </w:r>
-      <w:r>
-        <w:t>Analiza dziedziny</w:t>
-      </w:r>
-    </w:p>
-    <w:p>
-      <w:pPr>
-        <w:pStyle w:val="Heading2"/>
-      </w:pPr>
-      <w:r>
-        <w:t>2</w:t>
-      </w:r>
-      <w:r>
-        <w:t xml:space="preserve">.1. </w:t>
-      </w:r>
-      <w:r>
-        <w:t>Opis klas i atrybutów</w:t>
+        <w:t xml:space="preserve">W grze Hans </w:t>
+      </w:r>
+      <w:proofErr w:type="spellStart"/>
+      <w:r>
+        <w:rPr>
+          <w:rFonts w:ascii="Times New Roman" w:eastAsia="Times New Roman" w:hAnsi="Times New Roman" w:cs="Times New Roman"/>
+          <w:sz w:val="24"/>
+          <w:szCs w:val="24"/>
+          <w:lang w:eastAsia="pl-PL"/>
+        </w:rPr>
+        <w:t>Kloss</w:t>
+      </w:r>
+      <w:proofErr w:type="spellEnd"/>
+      <w:r>
+        <w:rPr>
+          <w:rFonts w:ascii="Times New Roman" w:eastAsia="Times New Roman" w:hAnsi="Times New Roman" w:cs="Times New Roman"/>
+          <w:sz w:val="24"/>
+          <w:szCs w:val="24"/>
+          <w:lang w:eastAsia="pl-PL"/>
+        </w:rPr>
+        <w:t xml:space="preserve"> występuje wyłącznie jedna postać</w:t>
+      </w:r>
+      <w:r>
+        <w:rPr>
+          <w:rFonts w:ascii="Times New Roman" w:eastAsia="Times New Roman" w:hAnsi="Times New Roman" w:cs="Times New Roman"/>
+          <w:sz w:val="24"/>
+          <w:szCs w:val="24"/>
+          <w:lang w:eastAsia="pl-PL"/>
+        </w:rPr>
+        <w:t xml:space="preserve"> gracza</w:t>
+      </w:r>
+      <w:r>
+        <w:rPr>
+          <w:rFonts w:ascii="Times New Roman" w:eastAsia="Times New Roman" w:hAnsi="Times New Roman" w:cs="Times New Roman"/>
+          <w:sz w:val="24"/>
+          <w:szCs w:val="24"/>
+          <w:lang w:eastAsia="pl-PL"/>
+        </w:rPr>
+        <w:t xml:space="preserve"> – tytułowy Hans </w:t>
+      </w:r>
+      <w:proofErr w:type="spellStart"/>
+      <w:r>
+        <w:rPr>
+          <w:rFonts w:ascii="Times New Roman" w:eastAsia="Times New Roman" w:hAnsi="Times New Roman" w:cs="Times New Roman"/>
+          <w:sz w:val="24"/>
+          <w:szCs w:val="24"/>
+          <w:lang w:eastAsia="pl-PL"/>
+        </w:rPr>
+        <w:t>Kloss</w:t>
+      </w:r>
+      <w:proofErr w:type="spellEnd"/>
+      <w:r>
+        <w:rPr>
+          <w:rFonts w:ascii="Times New Roman" w:eastAsia="Times New Roman" w:hAnsi="Times New Roman" w:cs="Times New Roman"/>
+          <w:sz w:val="24"/>
+          <w:szCs w:val="24"/>
+          <w:lang w:eastAsia="pl-PL"/>
+        </w:rPr>
+        <w:t xml:space="preserve">, który reprezentowany jest przez zestaw animacji 2D, na które składa się siedem dwuwymiarowych obrazków, przedstawiających bohatera. Oprócz postaci gracza istnieje także jeden rodzaj przeciwnika – mina samobieżna </w:t>
+      </w:r>
+      <w:proofErr w:type="spellStart"/>
+      <w:r>
+        <w:rPr>
+          <w:rFonts w:ascii="Times New Roman" w:eastAsia="Times New Roman" w:hAnsi="Times New Roman" w:cs="Times New Roman"/>
+          <w:sz w:val="24"/>
+          <w:szCs w:val="24"/>
+          <w:lang w:eastAsia="pl-PL"/>
+        </w:rPr>
+        <w:t>Goliath</w:t>
+      </w:r>
+      <w:proofErr w:type="spellEnd"/>
+      <w:r>
+        <w:rPr>
+          <w:rFonts w:ascii="Times New Roman" w:eastAsia="Times New Roman" w:hAnsi="Times New Roman" w:cs="Times New Roman"/>
+          <w:sz w:val="24"/>
+          <w:szCs w:val="24"/>
+          <w:lang w:eastAsia="pl-PL"/>
+        </w:rPr>
+        <w:t>, poruszająca się po wybranych poziomach. Stanowi ona zagrożenie dla gracza – mina zadaje obrażenia, wpływające na stan głodu i napojenia postaci gracza.</w:t>
       </w:r>
     </w:p>
     <w:p>
@@ -1637,35 +1704,6 @@
           <w:lang w:eastAsia="pl-PL"/>
         </w:rPr>
       </w:pPr>
-      <w:r>
-        <w:rPr>
-          <w:rFonts w:ascii="Times New Roman" w:eastAsia="Times New Roman" w:hAnsi="Times New Roman" w:cs="Times New Roman"/>
-          <w:sz w:val="24"/>
-          <w:szCs w:val="24"/>
-          <w:lang w:eastAsia="pl-PL"/>
-        </w:rPr>
-        <w:t>Aaaaaaaaaaaaaaaaaaa</w:t>
-      </w:r>
-    </w:p>
-    <w:p>
-      <w:pPr>
-        <w:pStyle w:val="Heading2"/>
-      </w:pPr>
-      <w:r>
-        <w:t>2</w:t>
-      </w:r>
-      <w:r>
-        <w:t>.</w:t>
-      </w:r>
-      <w:r>
-        <w:t>2</w:t>
-      </w:r>
-      <w:r>
-        <w:t xml:space="preserve">. </w:t>
-      </w:r>
-      <w:r>
-        <w:t>Diagramy klas</w:t>
-      </w:r>
     </w:p>
     <w:p>
       <w:pPr>
@@ -1689,30 +1727,27 @@
           <w:szCs w:val="24"/>
           <w:lang w:eastAsia="pl-PL"/>
         </w:rPr>
-        <w:t>Aaaaaaaaaaaaaaaaaaa</w:t>
-      </w:r>
-    </w:p>
-    <w:p>
-      <w:pPr>
-        <w:pStyle w:val="Heading2"/>
-      </w:pPr>
-      <w:r>
-        <w:t>2</w:t>
-      </w:r>
-      <w:r>
-        <w:t>.</w:t>
-      </w:r>
-      <w:r>
-        <w:t>3</w:t>
-      </w:r>
-      <w:r>
-        <w:t xml:space="preserve">. </w:t>
-      </w:r>
-      <w:r>
-        <w:t>Diagramy stanów</w:t>
-      </w:r>
-      <w:r>
-        <w:t xml:space="preserve"> </w:t>
+        <w:t xml:space="preserve">W Grze Hans </w:t>
+      </w:r>
+      <w:proofErr w:type="spellStart"/>
+      <w:r>
+        <w:rPr>
+          <w:rFonts w:ascii="Times New Roman" w:eastAsia="Times New Roman" w:hAnsi="Times New Roman" w:cs="Times New Roman"/>
+          <w:sz w:val="24"/>
+          <w:szCs w:val="24"/>
+          <w:lang w:eastAsia="pl-PL"/>
+        </w:rPr>
+        <w:t>Kloss</w:t>
+      </w:r>
+      <w:proofErr w:type="spellEnd"/>
+      <w:r>
+        <w:rPr>
+          <w:rFonts w:ascii="Times New Roman" w:eastAsia="Times New Roman" w:hAnsi="Times New Roman" w:cs="Times New Roman"/>
+          <w:sz w:val="24"/>
+          <w:szCs w:val="24"/>
+          <w:lang w:eastAsia="pl-PL"/>
+        </w:rPr>
+        <w:t xml:space="preserve"> występuje pięć różnych przedmiotów, które mogą zostać podniesione przez gracza i wykorzystane w różnych celach:</w:t>
       </w:r>
     </w:p>
     <w:p>
@@ -1737,30 +1772,17 @@
           <w:szCs w:val="24"/>
           <w:lang w:eastAsia="pl-PL"/>
         </w:rPr>
-        <w:t>Aaaaaaaaaaaaaaaaaaa</w:t>
-      </w:r>
-    </w:p>
-    <w:p>
-      <w:pPr>
-        <w:pStyle w:val="Heading2"/>
-      </w:pPr>
-      <w:r>
-        <w:t>2</w:t>
-      </w:r>
-      <w:r>
-        <w:t>.</w:t>
-      </w:r>
-      <w:r>
-        <w:t>4</w:t>
-      </w:r>
-      <w:r>
-        <w:t xml:space="preserve">. </w:t>
-      </w:r>
-      <w:r>
-        <w:t>Słownik pojęć</w:t>
-      </w:r>
-      <w:r>
-        <w:t xml:space="preserve"> </w:t>
+        <w:t>-</w:t>
+      </w:r>
+      <w:r>
+        <w:rPr>
+          <w:rFonts w:ascii="Times New Roman" w:eastAsia="Times New Roman" w:hAnsi="Times New Roman" w:cs="Times New Roman"/>
+          <w:sz w:val="24"/>
+          <w:szCs w:val="24"/>
+          <w:lang w:eastAsia="pl-PL"/>
+        </w:rPr>
+        <w:tab/>
+        <w:t>pożywienie (szynka) – odnawia pierwszy ze wskaźników głodu,</w:t>
       </w:r>
     </w:p>
     <w:p>
@@ -1785,56 +1807,17 @@
           <w:szCs w:val="24"/>
           <w:lang w:eastAsia="pl-PL"/>
         </w:rPr>
-        <w:t>Aaaaaaaaaaaaaaaaaaa</w:t>
-      </w:r>
-    </w:p>
-    <w:p>
-      <w:pPr>
-        <w:rPr>
-          <w:rFonts w:ascii="Times New Roman" w:eastAsia="Times New Roman" w:hAnsi="Times New Roman" w:cs="Times New Roman"/>
-          <w:sz w:val="24"/>
-          <w:szCs w:val="24"/>
-          <w:lang w:eastAsia="pl-PL"/>
-        </w:rPr>
-      </w:pPr>
-      <w:r>
-        <w:rPr>
-          <w:rFonts w:ascii="Times New Roman" w:eastAsia="Times New Roman" w:hAnsi="Times New Roman" w:cs="Times New Roman"/>
-          <w:sz w:val="24"/>
-          <w:szCs w:val="24"/>
-          <w:lang w:eastAsia="pl-PL"/>
-        </w:rPr>
-        <w:br w:type="page"/>
-      </w:r>
-    </w:p>
-    <w:p>
-      <w:pPr>
-        <w:pStyle w:val="Heading1"/>
-        <w:spacing w:line="240" w:lineRule="auto"/>
-      </w:pPr>
-      <w:r>
-        <w:lastRenderedPageBreak/>
-        <w:t>3</w:t>
-      </w:r>
-      <w:r>
-        <w:t xml:space="preserve">. </w:t>
-      </w:r>
-      <w:r>
-        <w:t>Specyfikacja wymagań</w:t>
-      </w:r>
-    </w:p>
-    <w:p>
-      <w:pPr>
-        <w:pStyle w:val="Heading2"/>
-      </w:pPr>
-      <w:r>
-        <w:t>3</w:t>
-      </w:r>
-      <w:r>
-        <w:t xml:space="preserve">.1. </w:t>
-      </w:r>
-      <w:r>
-        <w:t>Diagram przypadków użycia</w:t>
+        <w:t>-</w:t>
+      </w:r>
+      <w:r>
+        <w:rPr>
+          <w:rFonts w:ascii="Times New Roman" w:eastAsia="Times New Roman" w:hAnsi="Times New Roman" w:cs="Times New Roman"/>
+          <w:sz w:val="24"/>
+          <w:szCs w:val="24"/>
+          <w:lang w:eastAsia="pl-PL"/>
+        </w:rPr>
+        <w:tab/>
+        <w:t>pożywienie (kawa) – odnawia drugi ze wskaźników głodu,</w:t>
       </w:r>
     </w:p>
     <w:p>
@@ -1859,27 +1842,52 @@
           <w:szCs w:val="24"/>
           <w:lang w:eastAsia="pl-PL"/>
         </w:rPr>
-        <w:t>Aaaaaaaaaaaaaaaaaaa</w:t>
-      </w:r>
-    </w:p>
-    <w:p>
-      <w:pPr>
-        <w:pStyle w:val="Heading2"/>
-      </w:pPr>
-      <w:r>
-        <w:t>3</w:t>
-      </w:r>
-      <w:r>
-        <w:t>.</w:t>
-      </w:r>
-      <w:r>
-        <w:t>2</w:t>
-      </w:r>
-      <w:r>
-        <w:t xml:space="preserve">. </w:t>
-      </w:r>
-      <w:r>
-        <w:t>Definicje przypadków użycia</w:t>
+        <w:t>-</w:t>
+      </w:r>
+      <w:r>
+        <w:rPr>
+          <w:rFonts w:ascii="Times New Roman" w:eastAsia="Times New Roman" w:hAnsi="Times New Roman" w:cs="Times New Roman"/>
+          <w:sz w:val="24"/>
+          <w:szCs w:val="24"/>
+          <w:lang w:eastAsia="pl-PL"/>
+        </w:rPr>
+        <w:tab/>
+        <w:t>klucz – pozwala na otwarcie zamkniętych drzwi,</w:t>
+      </w:r>
+    </w:p>
+    <w:p>
+      <w:pPr>
+        <w:autoSpaceDE w:val="0"/>
+        <w:autoSpaceDN w:val="0"/>
+        <w:adjustRightInd w:val="0"/>
+        <w:spacing w:after="0" w:line="360" w:lineRule="auto"/>
+        <w:ind w:left="708" w:hanging="282"/>
+        <w:jc w:val="both"/>
+        <w:rPr>
+          <w:rFonts w:ascii="Times New Roman" w:eastAsia="Times New Roman" w:hAnsi="Times New Roman" w:cs="Times New Roman"/>
+          <w:sz w:val="24"/>
+          <w:szCs w:val="24"/>
+          <w:lang w:eastAsia="pl-PL"/>
+        </w:rPr>
+      </w:pPr>
+      <w:r>
+        <w:rPr>
+          <w:rFonts w:ascii="Times New Roman" w:eastAsia="Times New Roman" w:hAnsi="Times New Roman" w:cs="Times New Roman"/>
+          <w:sz w:val="24"/>
+          <w:szCs w:val="24"/>
+          <w:lang w:eastAsia="pl-PL"/>
+        </w:rPr>
+        <w:t>-</w:t>
+      </w:r>
+      <w:r>
+        <w:rPr>
+          <w:rFonts w:ascii="Times New Roman" w:eastAsia="Times New Roman" w:hAnsi="Times New Roman" w:cs="Times New Roman"/>
+          <w:sz w:val="24"/>
+          <w:szCs w:val="24"/>
+          <w:lang w:eastAsia="pl-PL"/>
+        </w:rPr>
+        <w:tab/>
+        <w:t>schemat (rysunek) – jeden z fragmentów schematu tajnej broni hitlerowskiej,</w:t>
       </w:r>
     </w:p>
     <w:p>
@@ -1904,8 +1912,478 @@
           <w:szCs w:val="24"/>
           <w:lang w:eastAsia="pl-PL"/>
         </w:rPr>
+        <w:t>-</w:t>
+      </w:r>
+      <w:r>
+        <w:rPr>
+          <w:rFonts w:ascii="Times New Roman" w:eastAsia="Times New Roman" w:hAnsi="Times New Roman" w:cs="Times New Roman"/>
+          <w:sz w:val="24"/>
+          <w:szCs w:val="24"/>
+          <w:lang w:eastAsia="pl-PL"/>
+        </w:rPr>
+        <w:tab/>
+        <w:t>schemat (tekst) – drugi z fragmentów kompletnego schematu tajnej broni hitlerowskiej.</w:t>
+      </w:r>
+    </w:p>
+    <w:p>
+      <w:pPr>
+        <w:pStyle w:val="Nagwek2"/>
+      </w:pPr>
+      <w:r>
+        <w:t>1</w:t>
+      </w:r>
+      <w:r>
+        <w:t>.</w:t>
+      </w:r>
+      <w:r>
+        <w:t>3</w:t>
+      </w:r>
+      <w:r>
+        <w:t xml:space="preserve">. </w:t>
+      </w:r>
+      <w:r>
+        <w:t>Granice systemu gry</w:t>
+      </w:r>
+      <w:r>
+        <w:t xml:space="preserve"> </w:t>
+      </w:r>
+    </w:p>
+    <w:p>
+      <w:pPr>
+        <w:autoSpaceDE w:val="0"/>
+        <w:autoSpaceDN w:val="0"/>
+        <w:adjustRightInd w:val="0"/>
+        <w:spacing w:after="0" w:line="360" w:lineRule="auto"/>
+        <w:ind w:firstLine="426"/>
+        <w:jc w:val="both"/>
+        <w:rPr>
+          <w:rFonts w:ascii="Times New Roman" w:eastAsia="Times New Roman" w:hAnsi="Times New Roman" w:cs="Times New Roman"/>
+          <w:sz w:val="24"/>
+          <w:szCs w:val="24"/>
+          <w:lang w:eastAsia="pl-PL"/>
+        </w:rPr>
+      </w:pPr>
+      <w:r>
+        <w:rPr>
+          <w:rFonts w:ascii="Times New Roman" w:eastAsia="Times New Roman" w:hAnsi="Times New Roman" w:cs="Times New Roman"/>
+          <w:sz w:val="24"/>
+          <w:szCs w:val="24"/>
+          <w:lang w:eastAsia="pl-PL"/>
+        </w:rPr>
+        <w:t xml:space="preserve">Gracz może poruszać się wyłącznie w lewo i prawo, a także skakać i korzystać z windy, aby przemierzać </w:t>
+      </w:r>
+      <w:r>
+        <w:rPr>
+          <w:rFonts w:ascii="Times New Roman" w:eastAsia="Times New Roman" w:hAnsi="Times New Roman" w:cs="Times New Roman"/>
+          <w:sz w:val="24"/>
+          <w:szCs w:val="24"/>
+          <w:lang w:eastAsia="pl-PL"/>
+        </w:rPr>
+        <w:t xml:space="preserve">podziemny bunkier o nazwie „Wilczy Szaniec”. Nie może on wyjść poza bunkier, którego granice wyznaczane są przez widoczne ściany, platformy, czy sufit. Gracz </w:t>
+      </w:r>
+      <w:r>
+        <w:rPr>
+          <w:rFonts w:ascii="Times New Roman" w:eastAsia="Times New Roman" w:hAnsi="Times New Roman" w:cs="Times New Roman"/>
+          <w:sz w:val="24"/>
+          <w:szCs w:val="24"/>
+          <w:lang w:eastAsia="pl-PL"/>
+        </w:rPr>
+        <w:lastRenderedPageBreak/>
+        <w:t>może ukończyć grę, wyłącznie poprzez zebranie wszystkich fragmentów schematu tajnej broni hitlerowskiej</w:t>
+      </w:r>
+    </w:p>
+    <w:p>
+      <w:pPr>
+        <w:pStyle w:val="Nagwek2"/>
+      </w:pPr>
+      <w:r>
+        <w:t>1</w:t>
+      </w:r>
+      <w:r>
+        <w:t>.</w:t>
+      </w:r>
+      <w:r>
+        <w:t>4</w:t>
+      </w:r>
+      <w:r>
+        <w:t xml:space="preserve">. </w:t>
+      </w:r>
+      <w:r>
+        <w:t xml:space="preserve">Lista funkcji gry </w:t>
+      </w:r>
+    </w:p>
+    <w:p>
+      <w:pPr>
+        <w:autoSpaceDE w:val="0"/>
+        <w:autoSpaceDN w:val="0"/>
+        <w:adjustRightInd w:val="0"/>
+        <w:spacing w:after="0" w:line="360" w:lineRule="auto"/>
+        <w:ind w:firstLine="426"/>
+        <w:jc w:val="both"/>
+        <w:rPr>
+          <w:rFonts w:ascii="Times New Roman" w:eastAsia="Times New Roman" w:hAnsi="Times New Roman" w:cs="Times New Roman"/>
+          <w:sz w:val="24"/>
+          <w:szCs w:val="24"/>
+          <w:lang w:eastAsia="pl-PL"/>
+        </w:rPr>
+      </w:pPr>
+      <w:proofErr w:type="spellStart"/>
+      <w:r>
+        <w:rPr>
+          <w:rFonts w:ascii="Times New Roman" w:eastAsia="Times New Roman" w:hAnsi="Times New Roman" w:cs="Times New Roman"/>
+          <w:sz w:val="24"/>
+          <w:szCs w:val="24"/>
+          <w:lang w:eastAsia="pl-PL"/>
+        </w:rPr>
         <w:t>Aaaaaaaaaaaaaaaaaaa</w:t>
       </w:r>
+      <w:proofErr w:type="spellEnd"/>
+    </w:p>
+    <w:p>
+      <w:pPr>
+        <w:rPr>
+          <w:rFonts w:ascii="Times New Roman" w:eastAsia="Times New Roman" w:hAnsi="Times New Roman" w:cs="Times New Roman"/>
+          <w:sz w:val="24"/>
+          <w:szCs w:val="24"/>
+          <w:lang w:eastAsia="pl-PL"/>
+        </w:rPr>
+      </w:pPr>
+      <w:r>
+        <w:rPr>
+          <w:rFonts w:ascii="Times New Roman" w:eastAsia="Times New Roman" w:hAnsi="Times New Roman" w:cs="Times New Roman"/>
+          <w:sz w:val="24"/>
+          <w:szCs w:val="24"/>
+          <w:lang w:eastAsia="pl-PL"/>
+        </w:rPr>
+        <w:br w:type="page"/>
+      </w:r>
+    </w:p>
+    <w:p>
+      <w:pPr>
+        <w:pStyle w:val="Nagwek1"/>
+        <w:spacing w:line="240" w:lineRule="auto"/>
+      </w:pPr>
+      <w:r>
+        <w:lastRenderedPageBreak/>
+        <w:t>2</w:t>
+      </w:r>
+      <w:r>
+        <w:t xml:space="preserve">. </w:t>
+      </w:r>
+      <w:r>
+        <w:t>Analiza dziedziny</w:t>
+      </w:r>
+    </w:p>
+    <w:p>
+      <w:pPr>
+        <w:pStyle w:val="Nagwek2"/>
+      </w:pPr>
+      <w:r>
+        <w:t>2</w:t>
+      </w:r>
+      <w:r>
+        <w:t xml:space="preserve">.1. </w:t>
+      </w:r>
+      <w:r>
+        <w:t>Opis klas i atrybutów</w:t>
+      </w:r>
+    </w:p>
+    <w:p>
+      <w:pPr>
+        <w:autoSpaceDE w:val="0"/>
+        <w:autoSpaceDN w:val="0"/>
+        <w:adjustRightInd w:val="0"/>
+        <w:spacing w:after="0" w:line="360" w:lineRule="auto"/>
+        <w:ind w:firstLine="426"/>
+        <w:jc w:val="both"/>
+        <w:rPr>
+          <w:rFonts w:ascii="Times New Roman" w:eastAsia="Times New Roman" w:hAnsi="Times New Roman" w:cs="Times New Roman"/>
+          <w:sz w:val="24"/>
+          <w:szCs w:val="24"/>
+          <w:lang w:eastAsia="pl-PL"/>
+        </w:rPr>
+      </w:pPr>
+      <w:proofErr w:type="spellStart"/>
+      <w:r>
+        <w:rPr>
+          <w:rFonts w:ascii="Times New Roman" w:eastAsia="Times New Roman" w:hAnsi="Times New Roman" w:cs="Times New Roman"/>
+          <w:sz w:val="24"/>
+          <w:szCs w:val="24"/>
+          <w:lang w:eastAsia="pl-PL"/>
+        </w:rPr>
+        <w:t>Aaaaaaaaaaaaaaaaaaa</w:t>
+      </w:r>
+      <w:proofErr w:type="spellEnd"/>
+    </w:p>
+    <w:p>
+      <w:pPr>
+        <w:pStyle w:val="Nagwek2"/>
+      </w:pPr>
+      <w:r>
+        <w:t>2</w:t>
+      </w:r>
+      <w:r>
+        <w:t>.</w:t>
+      </w:r>
+      <w:r>
+        <w:t>2</w:t>
+      </w:r>
+      <w:r>
+        <w:t xml:space="preserve">. </w:t>
+      </w:r>
+      <w:r>
+        <w:t>Diagramy klas</w:t>
+      </w:r>
+    </w:p>
+    <w:p>
+      <w:pPr>
+        <w:autoSpaceDE w:val="0"/>
+        <w:autoSpaceDN w:val="0"/>
+        <w:adjustRightInd w:val="0"/>
+        <w:spacing w:after="0" w:line="360" w:lineRule="auto"/>
+        <w:ind w:firstLine="426"/>
+        <w:jc w:val="both"/>
+        <w:rPr>
+          <w:rFonts w:ascii="Times New Roman" w:eastAsia="Times New Roman" w:hAnsi="Times New Roman" w:cs="Times New Roman"/>
+          <w:sz w:val="24"/>
+          <w:szCs w:val="24"/>
+          <w:lang w:eastAsia="pl-PL"/>
+        </w:rPr>
+      </w:pPr>
+      <w:proofErr w:type="spellStart"/>
+      <w:r>
+        <w:rPr>
+          <w:rFonts w:ascii="Times New Roman" w:eastAsia="Times New Roman" w:hAnsi="Times New Roman" w:cs="Times New Roman"/>
+          <w:sz w:val="24"/>
+          <w:szCs w:val="24"/>
+          <w:lang w:eastAsia="pl-PL"/>
+        </w:rPr>
+        <w:t>Aaaaaaaaaaaaaaaaaaa</w:t>
+      </w:r>
+      <w:proofErr w:type="spellEnd"/>
+    </w:p>
+    <w:p>
+      <w:pPr>
+        <w:pStyle w:val="Nagwek2"/>
+      </w:pPr>
+      <w:r>
+        <w:t>2</w:t>
+      </w:r>
+      <w:r>
+        <w:t>.</w:t>
+      </w:r>
+      <w:r>
+        <w:t>3</w:t>
+      </w:r>
+      <w:r>
+        <w:t xml:space="preserve">. </w:t>
+      </w:r>
+      <w:r>
+        <w:t>Diagramy stanów</w:t>
+      </w:r>
+      <w:r>
+        <w:t xml:space="preserve"> </w:t>
+      </w:r>
+    </w:p>
+    <w:p>
+      <w:pPr>
+        <w:autoSpaceDE w:val="0"/>
+        <w:autoSpaceDN w:val="0"/>
+        <w:adjustRightInd w:val="0"/>
+        <w:spacing w:after="0" w:line="360" w:lineRule="auto"/>
+        <w:ind w:firstLine="426"/>
+        <w:jc w:val="both"/>
+        <w:rPr>
+          <w:rFonts w:ascii="Times New Roman" w:eastAsia="Times New Roman" w:hAnsi="Times New Roman" w:cs="Times New Roman"/>
+          <w:sz w:val="24"/>
+          <w:szCs w:val="24"/>
+          <w:lang w:eastAsia="pl-PL"/>
+        </w:rPr>
+      </w:pPr>
+      <w:proofErr w:type="spellStart"/>
+      <w:r>
+        <w:rPr>
+          <w:rFonts w:ascii="Times New Roman" w:eastAsia="Times New Roman" w:hAnsi="Times New Roman" w:cs="Times New Roman"/>
+          <w:sz w:val="24"/>
+          <w:szCs w:val="24"/>
+          <w:lang w:eastAsia="pl-PL"/>
+        </w:rPr>
+        <w:t>Aaaaaaaaaaaaaaaaaaa</w:t>
+      </w:r>
+      <w:proofErr w:type="spellEnd"/>
+    </w:p>
+    <w:p>
+      <w:pPr>
+        <w:pStyle w:val="Nagwek2"/>
+      </w:pPr>
+      <w:r>
+        <w:t>2</w:t>
+      </w:r>
+      <w:r>
+        <w:t>.</w:t>
+      </w:r>
+      <w:r>
+        <w:t>4</w:t>
+      </w:r>
+      <w:r>
+        <w:t xml:space="preserve">. </w:t>
+      </w:r>
+      <w:r>
+        <w:t>Słownik pojęć</w:t>
+      </w:r>
+      <w:r>
+        <w:t xml:space="preserve"> </w:t>
+      </w:r>
+    </w:p>
+    <w:p>
+      <w:pPr>
+        <w:autoSpaceDE w:val="0"/>
+        <w:autoSpaceDN w:val="0"/>
+        <w:adjustRightInd w:val="0"/>
+        <w:spacing w:after="0" w:line="360" w:lineRule="auto"/>
+        <w:ind w:firstLine="426"/>
+        <w:jc w:val="both"/>
+        <w:rPr>
+          <w:rFonts w:ascii="Times New Roman" w:eastAsia="Times New Roman" w:hAnsi="Times New Roman" w:cs="Times New Roman"/>
+          <w:sz w:val="24"/>
+          <w:szCs w:val="24"/>
+          <w:lang w:eastAsia="pl-PL"/>
+        </w:rPr>
+      </w:pPr>
+      <w:proofErr w:type="spellStart"/>
+      <w:r>
+        <w:rPr>
+          <w:rFonts w:ascii="Times New Roman" w:eastAsia="Times New Roman" w:hAnsi="Times New Roman" w:cs="Times New Roman"/>
+          <w:sz w:val="24"/>
+          <w:szCs w:val="24"/>
+          <w:lang w:eastAsia="pl-PL"/>
+        </w:rPr>
+        <w:t>Aaaaaaaaaaaaaaaaaaa</w:t>
+      </w:r>
+      <w:proofErr w:type="spellEnd"/>
+    </w:p>
+    <w:p>
+      <w:pPr>
+        <w:rPr>
+          <w:rFonts w:ascii="Times New Roman" w:eastAsia="Times New Roman" w:hAnsi="Times New Roman" w:cs="Times New Roman"/>
+          <w:sz w:val="24"/>
+          <w:szCs w:val="24"/>
+          <w:lang w:eastAsia="pl-PL"/>
+        </w:rPr>
+      </w:pPr>
+      <w:r>
+        <w:rPr>
+          <w:rFonts w:ascii="Times New Roman" w:eastAsia="Times New Roman" w:hAnsi="Times New Roman" w:cs="Times New Roman"/>
+          <w:sz w:val="24"/>
+          <w:szCs w:val="24"/>
+          <w:lang w:eastAsia="pl-PL"/>
+        </w:rPr>
+        <w:br w:type="page"/>
+      </w:r>
+    </w:p>
+    <w:p>
+      <w:pPr>
+        <w:pStyle w:val="Nagwek1"/>
+        <w:spacing w:line="240" w:lineRule="auto"/>
+      </w:pPr>
+      <w:r>
+        <w:lastRenderedPageBreak/>
+        <w:t>3</w:t>
+      </w:r>
+      <w:r>
+        <w:t xml:space="preserve">. </w:t>
+      </w:r>
+      <w:r>
+        <w:t>Specyfikacja wymagań</w:t>
+      </w:r>
+    </w:p>
+    <w:p>
+      <w:pPr>
+        <w:pStyle w:val="Nagwek2"/>
+      </w:pPr>
+      <w:r>
+        <w:t>3</w:t>
+      </w:r>
+      <w:r>
+        <w:t xml:space="preserve">.1. </w:t>
+      </w:r>
+      <w:r>
+        <w:t>Diagram przypadków użycia</w:t>
+      </w:r>
+    </w:p>
+    <w:p>
+      <w:pPr>
+        <w:autoSpaceDE w:val="0"/>
+        <w:autoSpaceDN w:val="0"/>
+        <w:adjustRightInd w:val="0"/>
+        <w:spacing w:after="0" w:line="360" w:lineRule="auto"/>
+        <w:ind w:firstLine="426"/>
+        <w:jc w:val="both"/>
+        <w:rPr>
+          <w:rFonts w:ascii="Times New Roman" w:eastAsia="Times New Roman" w:hAnsi="Times New Roman" w:cs="Times New Roman"/>
+          <w:sz w:val="24"/>
+          <w:szCs w:val="24"/>
+          <w:lang w:eastAsia="pl-PL"/>
+        </w:rPr>
+      </w:pPr>
+      <w:proofErr w:type="spellStart"/>
+      <w:r>
+        <w:rPr>
+          <w:rFonts w:ascii="Times New Roman" w:eastAsia="Times New Roman" w:hAnsi="Times New Roman" w:cs="Times New Roman"/>
+          <w:sz w:val="24"/>
+          <w:szCs w:val="24"/>
+          <w:lang w:eastAsia="pl-PL"/>
+        </w:rPr>
+        <w:t>Aaaaaaaaaaaaaaaaaaa</w:t>
+      </w:r>
+      <w:proofErr w:type="spellEnd"/>
+    </w:p>
+    <w:p>
+      <w:pPr>
+        <w:pStyle w:val="Nagwek2"/>
+      </w:pPr>
+      <w:r>
+        <w:t>3</w:t>
+      </w:r>
+      <w:r>
+        <w:t>.</w:t>
+      </w:r>
+      <w:r>
+        <w:t>2</w:t>
+      </w:r>
+      <w:r>
+        <w:t xml:space="preserve">. </w:t>
+      </w:r>
+      <w:r>
+        <w:t>Definicje przypadków użycia</w:t>
+      </w:r>
+    </w:p>
+    <w:p>
+      <w:pPr>
+        <w:autoSpaceDE w:val="0"/>
+        <w:autoSpaceDN w:val="0"/>
+        <w:adjustRightInd w:val="0"/>
+        <w:spacing w:after="0" w:line="360" w:lineRule="auto"/>
+        <w:ind w:firstLine="426"/>
+        <w:jc w:val="both"/>
+        <w:rPr>
+          <w:rFonts w:ascii="Times New Roman" w:eastAsia="Times New Roman" w:hAnsi="Times New Roman" w:cs="Times New Roman"/>
+          <w:sz w:val="24"/>
+          <w:szCs w:val="24"/>
+          <w:lang w:eastAsia="pl-PL"/>
+        </w:rPr>
+      </w:pPr>
+      <w:proofErr w:type="spellStart"/>
+      <w:r>
+        <w:rPr>
+          <w:rFonts w:ascii="Times New Roman" w:eastAsia="Times New Roman" w:hAnsi="Times New Roman" w:cs="Times New Roman"/>
+          <w:sz w:val="24"/>
+          <w:szCs w:val="24"/>
+          <w:lang w:eastAsia="pl-PL"/>
+        </w:rPr>
+        <w:t>Aaaaaaaaaaaaaaaaaaa</w:t>
+      </w:r>
+      <w:proofErr w:type="spellEnd"/>
     </w:p>
     <w:sectPr>
       <w:headerReference w:type="default" r:id="rId8"/>
@@ -1974,7 +2452,7 @@
         <w:sdtContent>
           <w:p>
             <w:pPr>
-              <w:pStyle w:val="Footer"/>
+              <w:pStyle w:val="Stopka"/>
               <w:jc w:val="right"/>
             </w:pPr>
             <w:r>
@@ -2072,7 +2550,7 @@
   </w:sdt>
   <w:p>
     <w:pPr>
-      <w:pStyle w:val="Footer"/>
+      <w:pStyle w:val="Stopka"/>
     </w:pPr>
   </w:p>
 </w:ftr>
@@ -2130,7 +2608,7 @@
         </w:tcPr>
         <w:p>
           <w:pPr>
-            <w:pStyle w:val="Header"/>
+            <w:pStyle w:val="Nagwek"/>
             <w:ind w:left="-115"/>
           </w:pPr>
         </w:p>
@@ -2141,7 +2619,7 @@
         </w:tcPr>
         <w:p>
           <w:pPr>
-            <w:pStyle w:val="Header"/>
+            <w:pStyle w:val="Nagwek"/>
             <w:jc w:val="center"/>
           </w:pPr>
         </w:p>
@@ -2152,7 +2630,7 @@
         </w:tcPr>
         <w:p>
           <w:pPr>
-            <w:pStyle w:val="Header"/>
+            <w:pStyle w:val="Nagwek"/>
             <w:ind w:right="-115"/>
             <w:jc w:val="right"/>
           </w:pPr>
@@ -2162,7 +2640,7 @@
   </w:tbl>
   <w:p>
     <w:pPr>
-      <w:pStyle w:val="Header"/>
+      <w:pStyle w:val="Nagwek"/>
     </w:pPr>
   </w:p>
 </w:hdr>
@@ -2684,15 +3162,15 @@
     <w:lsdException w:name="Unresolved Mention" w:semiHidden="1" w:unhideWhenUsed="1"/>
     <w:lsdException w:name="Smart Link" w:semiHidden="1" w:unhideWhenUsed="1"/>
   </w:latentStyles>
-  <w:style w:type="paragraph" w:default="1" w:styleId="Normal">
+  <w:style w:type="paragraph" w:default="1" w:styleId="Normalny">
     <w:name w:val="Normal"/>
     <w:qFormat/>
   </w:style>
-  <w:style w:type="paragraph" w:styleId="Heading1">
+  <w:style w:type="paragraph" w:styleId="Nagwek1">
     <w:name w:val="heading 1"/>
-    <w:basedOn w:val="Normal"/>
-    <w:next w:val="Normal"/>
-    <w:link w:val="Heading1Char"/>
+    <w:basedOn w:val="Normalny"/>
+    <w:next w:val="Normalny"/>
+    <w:link w:val="Nagwek1Znak"/>
     <w:uiPriority w:val="9"/>
     <w:qFormat/>
     <w:rsid w:val="00777155"/>
@@ -2711,11 +3189,11 @@
       <w:szCs w:val="32"/>
     </w:rPr>
   </w:style>
-  <w:style w:type="paragraph" w:styleId="Heading2">
+  <w:style w:type="paragraph" w:styleId="Nagwek2">
     <w:name w:val="heading 2"/>
-    <w:basedOn w:val="Normal"/>
-    <w:next w:val="Normal"/>
-    <w:link w:val="Heading2Char"/>
+    <w:basedOn w:val="Normalny"/>
+    <w:next w:val="Normalny"/>
+    <w:link w:val="Nagwek2Znak"/>
     <w:uiPriority w:val="9"/>
     <w:unhideWhenUsed/>
     <w:qFormat/>
@@ -2737,11 +3215,11 @@
       <w:szCs w:val="28"/>
     </w:rPr>
   </w:style>
-  <w:style w:type="paragraph" w:styleId="Heading3">
+  <w:style w:type="paragraph" w:styleId="Nagwek3">
     <w:name w:val="heading 3"/>
-    <w:basedOn w:val="Normal"/>
-    <w:next w:val="Normal"/>
-    <w:link w:val="Heading3Char"/>
+    <w:basedOn w:val="Normalny"/>
+    <w:next w:val="Normalny"/>
+    <w:link w:val="Nagwek3Znak"/>
     <w:uiPriority w:val="9"/>
     <w:unhideWhenUsed/>
     <w:qFormat/>
@@ -2763,11 +3241,11 @@
       <w:szCs w:val="24"/>
     </w:rPr>
   </w:style>
-  <w:style w:type="paragraph" w:styleId="Heading6">
+  <w:style w:type="paragraph" w:styleId="Nagwek6">
     <w:name w:val="heading 6"/>
-    <w:basedOn w:val="Normal"/>
-    <w:next w:val="Normal"/>
-    <w:link w:val="Heading6Char"/>
+    <w:basedOn w:val="Normalny"/>
+    <w:next w:val="Normalny"/>
+    <w:link w:val="Nagwek6Znak"/>
     <w:uiPriority w:val="9"/>
     <w:semiHidden/>
     <w:unhideWhenUsed/>
@@ -2784,13 +3262,13 @@
       <w:color w:val="1F3763" w:themeColor="accent1" w:themeShade="7F"/>
     </w:rPr>
   </w:style>
-  <w:style w:type="character" w:default="1" w:styleId="DefaultParagraphFont">
+  <w:style w:type="character" w:default="1" w:styleId="Domylnaczcionkaakapitu">
     <w:name w:val="Default Paragraph Font"/>
     <w:uiPriority w:val="1"/>
     <w:semiHidden/>
     <w:unhideWhenUsed/>
   </w:style>
-  <w:style w:type="table" w:default="1" w:styleId="TableNormal">
+  <w:style w:type="table" w:default="1" w:styleId="Standardowy">
     <w:name w:val="Normal Table"/>
     <w:uiPriority w:val="99"/>
     <w:semiHidden/>
@@ -2805,15 +3283,15 @@
       </w:tblCellMar>
     </w:tblPr>
   </w:style>
-  <w:style w:type="numbering" w:default="1" w:styleId="NoList">
+  <w:style w:type="numbering" w:default="1" w:styleId="Bezlisty">
     <w:name w:val="No List"/>
     <w:uiPriority w:val="99"/>
     <w:semiHidden/>
     <w:unhideWhenUsed/>
   </w:style>
-  <w:style w:type="character" w:styleId="Hyperlink">
+  <w:style w:type="character" w:styleId="Hipercze">
     <w:name w:val="Hyperlink"/>
-    <w:basedOn w:val="DefaultParagraphFont"/>
+    <w:basedOn w:val="Domylnaczcionkaakapitu"/>
     <w:uiPriority w:val="99"/>
     <w:unhideWhenUsed/>
     <w:rPr>
@@ -2821,9 +3299,9 @@
       <w:u w:val="single"/>
     </w:rPr>
   </w:style>
-  <w:style w:type="table" w:styleId="TableGrid">
+  <w:style w:type="table" w:styleId="Tabela-Siatka">
     <w:name w:val="Table Grid"/>
-    <w:basedOn w:val="TableNormal"/>
+    <w:basedOn w:val="Standardowy"/>
     <w:uiPriority w:val="59"/>
     <w:rsid w:val="00FB4123"/>
     <w:pPr>
@@ -2840,16 +3318,16 @@
       </w:tblBorders>
     </w:tblPr>
   </w:style>
-  <w:style w:type="character" w:customStyle="1" w:styleId="HeaderChar">
-    <w:name w:val="Header Char"/>
-    <w:basedOn w:val="DefaultParagraphFont"/>
-    <w:link w:val="Header"/>
+  <w:style w:type="character" w:customStyle="1" w:styleId="NagwekZnak">
+    <w:name w:val="Nagłówek Znak"/>
+    <w:basedOn w:val="Domylnaczcionkaakapitu"/>
+    <w:link w:val="Nagwek"/>
     <w:uiPriority w:val="99"/>
   </w:style>
-  <w:style w:type="paragraph" w:styleId="Header">
+  <w:style w:type="paragraph" w:styleId="Nagwek">
     <w:name w:val="header"/>
-    <w:basedOn w:val="Normal"/>
-    <w:link w:val="HeaderChar"/>
+    <w:basedOn w:val="Normalny"/>
+    <w:link w:val="NagwekZnak"/>
     <w:uiPriority w:val="99"/>
     <w:unhideWhenUsed/>
     <w:pPr>
@@ -2860,16 +3338,16 @@
       <w:spacing w:after="0" w:line="240" w:lineRule="auto"/>
     </w:pPr>
   </w:style>
-  <w:style w:type="character" w:customStyle="1" w:styleId="FooterChar">
-    <w:name w:val="Footer Char"/>
-    <w:basedOn w:val="DefaultParagraphFont"/>
-    <w:link w:val="Footer"/>
+  <w:style w:type="character" w:customStyle="1" w:styleId="StopkaZnak">
+    <w:name w:val="Stopka Znak"/>
+    <w:basedOn w:val="Domylnaczcionkaakapitu"/>
+    <w:link w:val="Stopka"/>
     <w:uiPriority w:val="99"/>
   </w:style>
-  <w:style w:type="paragraph" w:styleId="Footer">
+  <w:style w:type="paragraph" w:styleId="Stopka">
     <w:name w:val="footer"/>
-    <w:basedOn w:val="Normal"/>
-    <w:link w:val="FooterChar"/>
+    <w:basedOn w:val="Normalny"/>
+    <w:link w:val="StopkaZnak"/>
     <w:uiPriority w:val="99"/>
     <w:unhideWhenUsed/>
     <w:pPr>
@@ -2880,10 +3358,10 @@
       <w:spacing w:after="0" w:line="240" w:lineRule="auto"/>
     </w:pPr>
   </w:style>
-  <w:style w:type="character" w:customStyle="1" w:styleId="Heading1Char">
-    <w:name w:val="Heading 1 Char"/>
-    <w:basedOn w:val="DefaultParagraphFont"/>
-    <w:link w:val="Heading1"/>
+  <w:style w:type="character" w:customStyle="1" w:styleId="Nagwek1Znak">
+    <w:name w:val="Nagłówek 1 Znak"/>
+    <w:basedOn w:val="Domylnaczcionkaakapitu"/>
+    <w:link w:val="Nagwek1"/>
     <w:uiPriority w:val="9"/>
     <w:rsid w:val="00777155"/>
     <w:rPr>
@@ -2895,10 +3373,10 @@
       <w:szCs w:val="32"/>
     </w:rPr>
   </w:style>
-  <w:style w:type="character" w:customStyle="1" w:styleId="Heading2Char">
-    <w:name w:val="Heading 2 Char"/>
-    <w:basedOn w:val="DefaultParagraphFont"/>
-    <w:link w:val="Heading2"/>
+  <w:style w:type="character" w:customStyle="1" w:styleId="Nagwek2Znak">
+    <w:name w:val="Nagłówek 2 Znak"/>
+    <w:basedOn w:val="Domylnaczcionkaakapitu"/>
+    <w:link w:val="Nagwek2"/>
     <w:uiPriority w:val="9"/>
     <w:rsid w:val="00777155"/>
     <w:rPr>
@@ -2910,10 +3388,10 @@
       <w:szCs w:val="28"/>
     </w:rPr>
   </w:style>
-  <w:style w:type="character" w:customStyle="1" w:styleId="Heading3Char">
-    <w:name w:val="Heading 3 Char"/>
-    <w:basedOn w:val="DefaultParagraphFont"/>
-    <w:link w:val="Heading3"/>
+  <w:style w:type="character" w:customStyle="1" w:styleId="Nagwek3Znak">
+    <w:name w:val="Nagłówek 3 Znak"/>
+    <w:basedOn w:val="Domylnaczcionkaakapitu"/>
+    <w:link w:val="Nagwek3"/>
     <w:uiPriority w:val="9"/>
     <w:rsid w:val="00777155"/>
     <w:rPr>
@@ -2925,10 +3403,10 @@
       <w:szCs w:val="24"/>
     </w:rPr>
   </w:style>
-  <w:style w:type="paragraph" w:styleId="TOCHeading">
+  <w:style w:type="paragraph" w:styleId="Nagwekspisutreci">
     <w:name w:val="TOC Heading"/>
-    <w:basedOn w:val="Heading1"/>
-    <w:next w:val="Normal"/>
+    <w:basedOn w:val="Nagwek1"/>
+    <w:next w:val="Normalny"/>
     <w:uiPriority w:val="39"/>
     <w:unhideWhenUsed/>
     <w:qFormat/>
@@ -2945,10 +3423,10 @@
       <w:lang w:val="en-GB" w:eastAsia="ja-JP"/>
     </w:rPr>
   </w:style>
-  <w:style w:type="paragraph" w:styleId="TOC1">
+  <w:style w:type="paragraph" w:styleId="Spistreci1">
     <w:name w:val="toc 1"/>
-    <w:basedOn w:val="Normal"/>
-    <w:next w:val="Normal"/>
+    <w:basedOn w:val="Normalny"/>
+    <w:next w:val="Normalny"/>
     <w:autoRedefine/>
     <w:uiPriority w:val="39"/>
     <w:unhideWhenUsed/>
@@ -2957,10 +3435,10 @@
       <w:spacing w:after="100"/>
     </w:pPr>
   </w:style>
-  <w:style w:type="paragraph" w:styleId="TOC2">
+  <w:style w:type="paragraph" w:styleId="Spistreci2">
     <w:name w:val="toc 2"/>
-    <w:basedOn w:val="Normal"/>
-    <w:next w:val="Normal"/>
+    <w:basedOn w:val="Normalny"/>
+    <w:next w:val="Normalny"/>
     <w:autoRedefine/>
     <w:uiPriority w:val="39"/>
     <w:unhideWhenUsed/>
@@ -2970,10 +3448,10 @@
       <w:ind w:left="220"/>
     </w:pPr>
   </w:style>
-  <w:style w:type="paragraph" w:styleId="TOC3">
+  <w:style w:type="paragraph" w:styleId="Spistreci3">
     <w:name w:val="toc 3"/>
-    <w:basedOn w:val="Normal"/>
-    <w:next w:val="Normal"/>
+    <w:basedOn w:val="Normalny"/>
+    <w:next w:val="Normalny"/>
     <w:autoRedefine/>
     <w:uiPriority w:val="39"/>
     <w:unhideWhenUsed/>
@@ -2983,9 +3461,9 @@
       <w:ind w:left="440"/>
     </w:pPr>
   </w:style>
-  <w:style w:type="character" w:styleId="UnresolvedMention">
+  <w:style w:type="character" w:styleId="Nierozpoznanawzmianka">
     <w:name w:val="Unresolved Mention"/>
-    <w:basedOn w:val="DefaultParagraphFont"/>
+    <w:basedOn w:val="Domylnaczcionkaakapitu"/>
     <w:uiPriority w:val="99"/>
     <w:semiHidden/>
     <w:unhideWhenUsed/>
@@ -2995,9 +3473,9 @@
       <w:shd w:val="clear" w:color="auto" w:fill="E1DFDD"/>
     </w:rPr>
   </w:style>
-  <w:style w:type="paragraph" w:styleId="ListParagraph">
+  <w:style w:type="paragraph" w:styleId="Akapitzlist">
     <w:name w:val="List Paragraph"/>
-    <w:basedOn w:val="Normal"/>
+    <w:basedOn w:val="Normalny"/>
     <w:uiPriority w:val="34"/>
     <w:qFormat/>
     <w:rsid w:val="00060344"/>
@@ -3006,10 +3484,10 @@
       <w:contextualSpacing/>
     </w:pPr>
   </w:style>
-  <w:style w:type="character" w:customStyle="1" w:styleId="Heading6Char">
-    <w:name w:val="Heading 6 Char"/>
-    <w:basedOn w:val="DefaultParagraphFont"/>
-    <w:link w:val="Heading6"/>
+  <w:style w:type="character" w:customStyle="1" w:styleId="Nagwek6Znak">
+    <w:name w:val="Nagłówek 6 Znak"/>
+    <w:basedOn w:val="Domylnaczcionkaakapitu"/>
+    <w:link w:val="Nagwek6"/>
     <w:uiPriority w:val="9"/>
     <w:semiHidden/>
     <w:rsid w:val="00E86566"/>

</xml_diff>

<commit_message>
something broke with the repo (lol)
</commit_message>
<xml_diff>
--- a/doc/PAM Projekt - Hans Kloss; Dominik Ossowski, Kacper Krzyżniewski.docx
+++ b/doc/PAM Projekt - Hans Kloss; Dominik Ossowski, Kacper Krzyżniewski.docx
@@ -1376,7 +1376,7 @@
     </w:p>
     <w:p>
       <w:pPr>
-        <w:pStyle w:val="Heading1"/>
+        <w:pStyle w:val="Nagwek1"/>
         <w:spacing w:line="240" w:lineRule="auto"/>
       </w:pPr>
       <w:bookmarkStart w:id="0" w:name="_Toc104935453"/>
@@ -1396,7 +1396,7 @@
     </w:p>
     <w:p>
       <w:pPr>
-        <w:pStyle w:val="Heading2"/>
+        <w:pStyle w:val="Nagwek2"/>
       </w:pPr>
       <w:bookmarkStart w:id="2" w:name="_Toc106554010"/>
       <w:r>
@@ -1429,12 +1429,21 @@
           <w:szCs w:val="24"/>
           <w:lang w:eastAsia="pl-PL"/>
         </w:rPr>
-        <w:t>Aaaaaaaaaaaaaaaaaaa</w:t>
-      </w:r>
-    </w:p>
-    <w:p>
-      <w:pPr>
-        <w:pStyle w:val="Heading2"/>
+        <w:t xml:space="preserve">Stworzenie aplikacji mobilnej na system Android, będącej wiarygodnym odwzorowaniem gry Hans Kloss, stworzonej oryginalnie na 8 bitowy system Atari XL/XE w 1992 przez Janusza Dąbrowskiego. </w:t>
+      </w:r>
+      <w:r>
+        <w:rPr>
+          <w:rFonts w:ascii="Times New Roman" w:eastAsia="Times New Roman" w:hAnsi="Times New Roman" w:cs="Times New Roman"/>
+          <w:sz w:val="24"/>
+          <w:szCs w:val="24"/>
+          <w:lang w:eastAsia="pl-PL"/>
+        </w:rPr>
+        <w:t>Projekt wykorzystuje silnik Unity, w celu zaimplementowania wszelkich funkcjonalności i systemów, występujących w oryginalnej grze, w taki sposób aby działały one bezproblemowo na systemie Android.</w:t>
+      </w:r>
+    </w:p>
+    <w:p>
+      <w:pPr>
+        <w:pStyle w:val="Nagwek2"/>
       </w:pPr>
       <w:r>
         <w:t>1</w:t>
@@ -1474,30 +1483,7 @@
           <w:szCs w:val="24"/>
           <w:lang w:eastAsia="pl-PL"/>
         </w:rPr>
-        <w:t>Aaaaaaaaaaaaaaaaaaa</w:t>
-      </w:r>
-    </w:p>
-    <w:p>
-      <w:pPr>
-        <w:pStyle w:val="Heading2"/>
-      </w:pPr>
-      <w:r>
-        <w:t>1</w:t>
-      </w:r>
-      <w:r>
-        <w:t>.</w:t>
-      </w:r>
-      <w:r>
-        <w:t>3</w:t>
-      </w:r>
-      <w:r>
-        <w:t xml:space="preserve">. </w:t>
-      </w:r>
-      <w:r>
-        <w:t>Granice systemu gry</w:t>
-      </w:r>
-      <w:r>
-        <w:t xml:space="preserve"> </w:t>
+        <w:t>W Grze Hans Kloss użytkownik posiada jedynie jedną możliwość – rozpoczęcie gry poprzez wciśniecie dowolnego klawisza na ekranie startowym. W ten sposób zyskuje on kontrolę nad postacią gracza. Każda śmierć użytkownika lub pomyślne ukończenie gry, wiąże się z wyświetleniem odpowiedniego komunikatu i powrotem do ekranu startowego.</w:t>
       </w:r>
     </w:p>
     <w:p>
@@ -1515,38 +1501,6 @@
           <w:lang w:eastAsia="pl-PL"/>
         </w:rPr>
       </w:pPr>
-      <w:r>
-        <w:rPr>
-          <w:rFonts w:ascii="Times New Roman" w:eastAsia="Times New Roman" w:hAnsi="Times New Roman" w:cs="Times New Roman"/>
-          <w:sz w:val="24"/>
-          <w:szCs w:val="24"/>
-          <w:lang w:eastAsia="pl-PL"/>
-        </w:rPr>
-        <w:t>Aaaaaaaaaaaaaaaaaaa</w:t>
-      </w:r>
-    </w:p>
-    <w:p>
-      <w:pPr>
-        <w:pStyle w:val="Heading2"/>
-      </w:pPr>
-      <w:r>
-        <w:t>1</w:t>
-      </w:r>
-      <w:r>
-        <w:t>.</w:t>
-      </w:r>
-      <w:r>
-        <w:t>4</w:t>
-      </w:r>
-      <w:r>
-        <w:t xml:space="preserve">. </w:t>
-      </w:r>
-      <w:r>
-        <w:t>Lista funkcji gry</w:t>
-      </w:r>
-      <w:r>
-        <w:t xml:space="preserve"> </w:t>
-      </w:r>
     </w:p>
     <w:p>
       <w:pPr>
@@ -1570,8 +1524,947 @@
           <w:szCs w:val="24"/>
           <w:lang w:eastAsia="pl-PL"/>
         </w:rPr>
-        <w:t>Aaaaaaaaaaaaaaaaaaa</w:t>
-      </w:r>
+        <w:t>W grze Hans Kloss występuje wyłącznie jedna postać</w:t>
+      </w:r>
+      <w:r>
+        <w:rPr>
+          <w:rFonts w:ascii="Times New Roman" w:eastAsia="Times New Roman" w:hAnsi="Times New Roman" w:cs="Times New Roman"/>
+          <w:sz w:val="24"/>
+          <w:szCs w:val="24"/>
+          <w:lang w:eastAsia="pl-PL"/>
+        </w:rPr>
+        <w:t xml:space="preserve"> gracza</w:t>
+      </w:r>
+      <w:r>
+        <w:rPr>
+          <w:rFonts w:ascii="Times New Roman" w:eastAsia="Times New Roman" w:hAnsi="Times New Roman" w:cs="Times New Roman"/>
+          <w:sz w:val="24"/>
+          <w:szCs w:val="24"/>
+          <w:lang w:eastAsia="pl-PL"/>
+        </w:rPr>
+        <w:t xml:space="preserve"> – tytułowy Hans Kloss</w:t>
+      </w:r>
+      <w:r>
+        <w:rPr>
+          <w:rFonts w:ascii="Times New Roman" w:eastAsia="Times New Roman" w:hAnsi="Times New Roman" w:cs="Times New Roman"/>
+          <w:sz w:val="24"/>
+          <w:szCs w:val="24"/>
+          <w:lang w:eastAsia="pl-PL"/>
+        </w:rPr>
+        <w:t>, który reprezentowany jest przez zestaw animacji 2D, na które składa się siedem dwuwymiarowych obrazków, przedstawiających bohatera. Oprócz postaci gracza istnieje także jeden rodzaj przeciwnika – mina samobieżna Goliath, poruszająca się po wybranych poziomach. Stanowi ona zagrożenie dla gracza – mina zadaje obrażenia, wpływające na stan głodu i napojenia postaci gracza.</w:t>
+      </w:r>
+    </w:p>
+    <w:p>
+      <w:pPr>
+        <w:autoSpaceDE w:val="0"/>
+        <w:autoSpaceDN w:val="0"/>
+        <w:adjustRightInd w:val="0"/>
+        <w:spacing w:after="0" w:line="360" w:lineRule="auto"/>
+        <w:ind w:firstLine="426"/>
+        <w:jc w:val="both"/>
+        <w:rPr>
+          <w:rFonts w:ascii="Times New Roman" w:eastAsia="Times New Roman" w:hAnsi="Times New Roman" w:cs="Times New Roman"/>
+          <w:sz w:val="24"/>
+          <w:szCs w:val="24"/>
+          <w:lang w:eastAsia="pl-PL"/>
+        </w:rPr>
+      </w:pPr>
+    </w:p>
+    <w:p>
+      <w:pPr>
+        <w:autoSpaceDE w:val="0"/>
+        <w:autoSpaceDN w:val="0"/>
+        <w:adjustRightInd w:val="0"/>
+        <w:spacing w:after="0" w:line="360" w:lineRule="auto"/>
+        <w:ind w:firstLine="426"/>
+        <w:jc w:val="both"/>
+        <w:rPr>
+          <w:rFonts w:ascii="Times New Roman" w:eastAsia="Times New Roman" w:hAnsi="Times New Roman" w:cs="Times New Roman"/>
+          <w:sz w:val="24"/>
+          <w:szCs w:val="24"/>
+          <w:lang w:eastAsia="pl-PL"/>
+        </w:rPr>
+      </w:pPr>
+      <w:r>
+        <w:rPr>
+          <w:rFonts w:ascii="Times New Roman" w:eastAsia="Times New Roman" w:hAnsi="Times New Roman" w:cs="Times New Roman"/>
+          <w:sz w:val="24"/>
+          <w:szCs w:val="24"/>
+          <w:lang w:eastAsia="pl-PL"/>
+        </w:rPr>
+        <w:t>W Grze Hans Kloss występuje pięć różnych przedmiotów, które mogą zostać podniesione przez gracza i wykorzystane w różnych celach:</w:t>
+      </w:r>
+    </w:p>
+    <w:p>
+      <w:pPr>
+        <w:autoSpaceDE w:val="0"/>
+        <w:autoSpaceDN w:val="0"/>
+        <w:adjustRightInd w:val="0"/>
+        <w:spacing w:after="0" w:line="360" w:lineRule="auto"/>
+        <w:ind w:firstLine="426"/>
+        <w:jc w:val="both"/>
+        <w:rPr>
+          <w:rFonts w:ascii="Times New Roman" w:eastAsia="Times New Roman" w:hAnsi="Times New Roman" w:cs="Times New Roman"/>
+          <w:sz w:val="24"/>
+          <w:szCs w:val="24"/>
+          <w:lang w:eastAsia="pl-PL"/>
+        </w:rPr>
+      </w:pPr>
+      <w:r>
+        <w:rPr>
+          <w:rFonts w:ascii="Times New Roman" w:eastAsia="Times New Roman" w:hAnsi="Times New Roman" w:cs="Times New Roman"/>
+          <w:sz w:val="24"/>
+          <w:szCs w:val="24"/>
+          <w:lang w:eastAsia="pl-PL"/>
+        </w:rPr>
+        <w:t>-</w:t>
+      </w:r>
+      <w:r>
+        <w:rPr>
+          <w:rFonts w:ascii="Times New Roman" w:eastAsia="Times New Roman" w:hAnsi="Times New Roman" w:cs="Times New Roman"/>
+          <w:sz w:val="24"/>
+          <w:szCs w:val="24"/>
+          <w:lang w:eastAsia="pl-PL"/>
+        </w:rPr>
+        <w:tab/>
+        <w:t>pożywienie (szynka) – odnawia pierwszy ze wskaźników głodu,</w:t>
+      </w:r>
+    </w:p>
+    <w:p>
+      <w:pPr>
+        <w:autoSpaceDE w:val="0"/>
+        <w:autoSpaceDN w:val="0"/>
+        <w:adjustRightInd w:val="0"/>
+        <w:spacing w:after="0" w:line="360" w:lineRule="auto"/>
+        <w:ind w:firstLine="426"/>
+        <w:jc w:val="both"/>
+        <w:rPr>
+          <w:rFonts w:ascii="Times New Roman" w:eastAsia="Times New Roman" w:hAnsi="Times New Roman" w:cs="Times New Roman"/>
+          <w:sz w:val="24"/>
+          <w:szCs w:val="24"/>
+          <w:lang w:eastAsia="pl-PL"/>
+        </w:rPr>
+      </w:pPr>
+      <w:r>
+        <w:rPr>
+          <w:rFonts w:ascii="Times New Roman" w:eastAsia="Times New Roman" w:hAnsi="Times New Roman" w:cs="Times New Roman"/>
+          <w:sz w:val="24"/>
+          <w:szCs w:val="24"/>
+          <w:lang w:eastAsia="pl-PL"/>
+        </w:rPr>
+        <w:t>-</w:t>
+      </w:r>
+      <w:r>
+        <w:rPr>
+          <w:rFonts w:ascii="Times New Roman" w:eastAsia="Times New Roman" w:hAnsi="Times New Roman" w:cs="Times New Roman"/>
+          <w:sz w:val="24"/>
+          <w:szCs w:val="24"/>
+          <w:lang w:eastAsia="pl-PL"/>
+        </w:rPr>
+        <w:tab/>
+        <w:t>pożywienie (kawa) – odnawia drugi ze wskaźników głodu,</w:t>
+      </w:r>
+    </w:p>
+    <w:p>
+      <w:pPr>
+        <w:autoSpaceDE w:val="0"/>
+        <w:autoSpaceDN w:val="0"/>
+        <w:adjustRightInd w:val="0"/>
+        <w:spacing w:after="0" w:line="360" w:lineRule="auto"/>
+        <w:ind w:firstLine="426"/>
+        <w:jc w:val="both"/>
+        <w:rPr>
+          <w:rFonts w:ascii="Times New Roman" w:eastAsia="Times New Roman" w:hAnsi="Times New Roman" w:cs="Times New Roman"/>
+          <w:sz w:val="24"/>
+          <w:szCs w:val="24"/>
+          <w:lang w:eastAsia="pl-PL"/>
+        </w:rPr>
+      </w:pPr>
+      <w:r>
+        <w:rPr>
+          <w:rFonts w:ascii="Times New Roman" w:eastAsia="Times New Roman" w:hAnsi="Times New Roman" w:cs="Times New Roman"/>
+          <w:sz w:val="24"/>
+          <w:szCs w:val="24"/>
+          <w:lang w:eastAsia="pl-PL"/>
+        </w:rPr>
+        <w:t>-</w:t>
+      </w:r>
+      <w:r>
+        <w:rPr>
+          <w:rFonts w:ascii="Times New Roman" w:eastAsia="Times New Roman" w:hAnsi="Times New Roman" w:cs="Times New Roman"/>
+          <w:sz w:val="24"/>
+          <w:szCs w:val="24"/>
+          <w:lang w:eastAsia="pl-PL"/>
+        </w:rPr>
+        <w:tab/>
+        <w:t>klucz – pozwala na otwarcie zamkniętych drzwi,</w:t>
+      </w:r>
+    </w:p>
+    <w:p>
+      <w:pPr>
+        <w:autoSpaceDE w:val="0"/>
+        <w:autoSpaceDN w:val="0"/>
+        <w:adjustRightInd w:val="0"/>
+        <w:spacing w:after="0" w:line="360" w:lineRule="auto"/>
+        <w:ind w:left="708" w:hanging="282"/>
+        <w:jc w:val="both"/>
+        <w:rPr>
+          <w:rFonts w:ascii="Times New Roman" w:eastAsia="Times New Roman" w:hAnsi="Times New Roman" w:cs="Times New Roman"/>
+          <w:sz w:val="24"/>
+          <w:szCs w:val="24"/>
+          <w:lang w:eastAsia="pl-PL"/>
+        </w:rPr>
+      </w:pPr>
+      <w:r>
+        <w:rPr>
+          <w:rFonts w:ascii="Times New Roman" w:eastAsia="Times New Roman" w:hAnsi="Times New Roman" w:cs="Times New Roman"/>
+          <w:sz w:val="24"/>
+          <w:szCs w:val="24"/>
+          <w:lang w:eastAsia="pl-PL"/>
+        </w:rPr>
+        <w:t>-</w:t>
+      </w:r>
+      <w:r>
+        <w:rPr>
+          <w:rFonts w:ascii="Times New Roman" w:eastAsia="Times New Roman" w:hAnsi="Times New Roman" w:cs="Times New Roman"/>
+          <w:sz w:val="24"/>
+          <w:szCs w:val="24"/>
+          <w:lang w:eastAsia="pl-PL"/>
+        </w:rPr>
+        <w:tab/>
+        <w:t>schemat (rysunek) – jeden z fragmentów schematu tajnej broni hitlerowskiej,</w:t>
+      </w:r>
+    </w:p>
+    <w:p>
+      <w:pPr>
+        <w:autoSpaceDE w:val="0"/>
+        <w:autoSpaceDN w:val="0"/>
+        <w:adjustRightInd w:val="0"/>
+        <w:spacing w:after="0" w:line="360" w:lineRule="auto"/>
+        <w:ind w:firstLine="426"/>
+        <w:jc w:val="both"/>
+        <w:rPr>
+          <w:rFonts w:ascii="Times New Roman" w:eastAsia="Times New Roman" w:hAnsi="Times New Roman" w:cs="Times New Roman"/>
+          <w:sz w:val="24"/>
+          <w:szCs w:val="24"/>
+          <w:lang w:eastAsia="pl-PL"/>
+        </w:rPr>
+      </w:pPr>
+      <w:r>
+        <w:rPr>
+          <w:rFonts w:ascii="Times New Roman" w:eastAsia="Times New Roman" w:hAnsi="Times New Roman" w:cs="Times New Roman"/>
+          <w:sz w:val="24"/>
+          <w:szCs w:val="24"/>
+          <w:lang w:eastAsia="pl-PL"/>
+        </w:rPr>
+        <w:t>-</w:t>
+      </w:r>
+      <w:r>
+        <w:rPr>
+          <w:rFonts w:ascii="Times New Roman" w:eastAsia="Times New Roman" w:hAnsi="Times New Roman" w:cs="Times New Roman"/>
+          <w:sz w:val="24"/>
+          <w:szCs w:val="24"/>
+          <w:lang w:eastAsia="pl-PL"/>
+        </w:rPr>
+        <w:tab/>
+        <w:t>schemat (tekst) – drugi z fragmentów kompletnego schematu tajnej broni hitlerowskiej.</w:t>
+      </w:r>
+    </w:p>
+    <w:p>
+      <w:pPr>
+        <w:pStyle w:val="Nagwek2"/>
+      </w:pPr>
+      <w:r>
+        <w:t>1</w:t>
+      </w:r>
+      <w:r>
+        <w:t>.</w:t>
+      </w:r>
+      <w:r>
+        <w:t>3</w:t>
+      </w:r>
+      <w:r>
+        <w:t xml:space="preserve">. </w:t>
+      </w:r>
+      <w:r>
+        <w:t>Granice systemu gry</w:t>
+      </w:r>
+      <w:r>
+        <w:t xml:space="preserve"> </w:t>
+      </w:r>
+    </w:p>
+    <w:p>
+      <w:pPr>
+        <w:autoSpaceDE w:val="0"/>
+        <w:autoSpaceDN w:val="0"/>
+        <w:adjustRightInd w:val="0"/>
+        <w:spacing w:after="0" w:line="360" w:lineRule="auto"/>
+        <w:ind w:firstLine="426"/>
+        <w:jc w:val="both"/>
+        <w:rPr>
+          <w:rFonts w:ascii="Times New Roman" w:eastAsia="Times New Roman" w:hAnsi="Times New Roman" w:cs="Times New Roman"/>
+          <w:sz w:val="24"/>
+          <w:szCs w:val="24"/>
+          <w:lang w:eastAsia="pl-PL"/>
+        </w:rPr>
+      </w:pPr>
+      <w:r>
+        <w:rPr>
+          <w:rFonts w:ascii="Times New Roman" w:eastAsia="Times New Roman" w:hAnsi="Times New Roman" w:cs="Times New Roman"/>
+          <w:sz w:val="24"/>
+          <w:szCs w:val="24"/>
+          <w:lang w:eastAsia="pl-PL"/>
+        </w:rPr>
+        <w:t xml:space="preserve">Gracz może poruszać się wyłącznie w lewo i prawo, a także skakać i korzystać z windy, aby przemierzać </w:t>
+      </w:r>
+      <w:r>
+        <w:rPr>
+          <w:rFonts w:ascii="Times New Roman" w:eastAsia="Times New Roman" w:hAnsi="Times New Roman" w:cs="Times New Roman"/>
+          <w:sz w:val="24"/>
+          <w:szCs w:val="24"/>
+          <w:lang w:eastAsia="pl-PL"/>
+        </w:rPr>
+        <w:t xml:space="preserve">podziemny bunkier o nazwie „Wilczy Szaniec”. Nie może on wyjść poza bunkier, którego granice wyznaczane są przez widoczne ściany, platformy, czy sufit. Gracz </w:t>
+      </w:r>
+      <w:r>
+        <w:rPr>
+          <w:rFonts w:ascii="Times New Roman" w:eastAsia="Times New Roman" w:hAnsi="Times New Roman" w:cs="Times New Roman"/>
+          <w:sz w:val="24"/>
+          <w:szCs w:val="24"/>
+          <w:lang w:eastAsia="pl-PL"/>
+        </w:rPr>
+        <w:lastRenderedPageBreak/>
+        <w:t>może ukończyć grę, wyłącznie poprzez zebranie wszystkich fragmentów schematu tajnej broni hitlerowskiej</w:t>
+      </w:r>
+      <w:r>
+        <w:rPr>
+          <w:rFonts w:ascii="Times New Roman" w:eastAsia="Times New Roman" w:hAnsi="Times New Roman" w:cs="Times New Roman"/>
+          <w:sz w:val="24"/>
+          <w:szCs w:val="24"/>
+          <w:lang w:eastAsia="pl-PL"/>
+        </w:rPr>
+        <w:t>. Jeśli przynajmniej jeden ze wskaźników głodu wskażę wartość 0 – gracz umiera.</w:t>
+      </w:r>
+    </w:p>
+    <w:p>
+      <w:pPr>
+        <w:pStyle w:val="Nagwek2"/>
+      </w:pPr>
+      <w:r>
+        <w:t>1</w:t>
+      </w:r>
+      <w:r>
+        <w:t>.</w:t>
+      </w:r>
+      <w:r>
+        <w:t>4</w:t>
+      </w:r>
+      <w:r>
+        <w:t xml:space="preserve">. </w:t>
+      </w:r>
+      <w:r>
+        <w:t xml:space="preserve">Lista funkcji gry </w:t>
+      </w:r>
+    </w:p>
+    <w:p>
+      <w:pPr>
+        <w:autoSpaceDE w:val="0"/>
+        <w:autoSpaceDN w:val="0"/>
+        <w:adjustRightInd w:val="0"/>
+        <w:spacing w:after="0" w:line="360" w:lineRule="auto"/>
+        <w:ind w:firstLine="426"/>
+        <w:jc w:val="both"/>
+        <w:rPr>
+          <w:rFonts w:ascii="Times New Roman" w:eastAsia="Times New Roman" w:hAnsi="Times New Roman" w:cs="Times New Roman"/>
+          <w:sz w:val="24"/>
+          <w:szCs w:val="24"/>
+          <w:lang w:eastAsia="pl-PL"/>
+        </w:rPr>
+      </w:pPr>
+      <w:r>
+        <w:rPr>
+          <w:rFonts w:ascii="Times New Roman" w:eastAsia="Times New Roman" w:hAnsi="Times New Roman" w:cs="Times New Roman"/>
+          <w:sz w:val="24"/>
+          <w:szCs w:val="24"/>
+          <w:lang w:eastAsia="pl-PL"/>
+        </w:rPr>
+        <w:t>Gra Hans Kloss w wersji oryginalnej i zmodernizowanej przez nas zawiera następujące systemy i funkcjonalności:</w:t>
+      </w:r>
+    </w:p>
+    <w:p>
+      <w:pPr>
+        <w:autoSpaceDE w:val="0"/>
+        <w:autoSpaceDN w:val="0"/>
+        <w:adjustRightInd w:val="0"/>
+        <w:spacing w:after="0" w:line="360" w:lineRule="auto"/>
+        <w:ind w:firstLine="426"/>
+        <w:jc w:val="both"/>
+        <w:rPr>
+          <w:rFonts w:ascii="Times New Roman" w:eastAsia="Times New Roman" w:hAnsi="Times New Roman" w:cs="Times New Roman"/>
+          <w:sz w:val="24"/>
+          <w:szCs w:val="24"/>
+          <w:lang w:eastAsia="pl-PL"/>
+        </w:rPr>
+      </w:pPr>
+      <w:r>
+        <w:rPr>
+          <w:rFonts w:ascii="Times New Roman" w:eastAsia="Times New Roman" w:hAnsi="Times New Roman" w:cs="Times New Roman"/>
+          <w:sz w:val="24"/>
+          <w:szCs w:val="24"/>
+          <w:lang w:eastAsia="pl-PL"/>
+        </w:rPr>
+        <w:t>-</w:t>
+      </w:r>
+      <w:r>
+        <w:rPr>
+          <w:rFonts w:ascii="Times New Roman" w:eastAsia="Times New Roman" w:hAnsi="Times New Roman" w:cs="Times New Roman"/>
+          <w:sz w:val="24"/>
+          <w:szCs w:val="24"/>
+          <w:lang w:eastAsia="pl-PL"/>
+        </w:rPr>
+        <w:tab/>
+        <w:t>poruszanie się postacią w lewo i prawo,</w:t>
+      </w:r>
+    </w:p>
+    <w:p>
+      <w:pPr>
+        <w:autoSpaceDE w:val="0"/>
+        <w:autoSpaceDN w:val="0"/>
+        <w:adjustRightInd w:val="0"/>
+        <w:spacing w:after="0" w:line="360" w:lineRule="auto"/>
+        <w:ind w:firstLine="426"/>
+        <w:jc w:val="both"/>
+        <w:rPr>
+          <w:rFonts w:ascii="Times New Roman" w:eastAsia="Times New Roman" w:hAnsi="Times New Roman" w:cs="Times New Roman"/>
+          <w:sz w:val="24"/>
+          <w:szCs w:val="24"/>
+          <w:lang w:eastAsia="pl-PL"/>
+        </w:rPr>
+      </w:pPr>
+      <w:r>
+        <w:rPr>
+          <w:rFonts w:ascii="Times New Roman" w:eastAsia="Times New Roman" w:hAnsi="Times New Roman" w:cs="Times New Roman"/>
+          <w:sz w:val="24"/>
+          <w:szCs w:val="24"/>
+          <w:lang w:eastAsia="pl-PL"/>
+        </w:rPr>
+        <w:t>-</w:t>
+      </w:r>
+      <w:r>
+        <w:rPr>
+          <w:rFonts w:ascii="Times New Roman" w:eastAsia="Times New Roman" w:hAnsi="Times New Roman" w:cs="Times New Roman"/>
+          <w:sz w:val="24"/>
+          <w:szCs w:val="24"/>
+          <w:lang w:eastAsia="pl-PL"/>
+        </w:rPr>
+        <w:tab/>
+        <w:t>skakanie,</w:t>
+      </w:r>
+    </w:p>
+    <w:p>
+      <w:pPr>
+        <w:autoSpaceDE w:val="0"/>
+        <w:autoSpaceDN w:val="0"/>
+        <w:adjustRightInd w:val="0"/>
+        <w:spacing w:after="0" w:line="360" w:lineRule="auto"/>
+        <w:ind w:firstLine="426"/>
+        <w:jc w:val="both"/>
+        <w:rPr>
+          <w:rFonts w:ascii="Times New Roman" w:eastAsia="Times New Roman" w:hAnsi="Times New Roman" w:cs="Times New Roman"/>
+          <w:sz w:val="24"/>
+          <w:szCs w:val="24"/>
+          <w:lang w:eastAsia="pl-PL"/>
+        </w:rPr>
+      </w:pPr>
+      <w:r>
+        <w:rPr>
+          <w:rFonts w:ascii="Times New Roman" w:eastAsia="Times New Roman" w:hAnsi="Times New Roman" w:cs="Times New Roman"/>
+          <w:sz w:val="24"/>
+          <w:szCs w:val="24"/>
+          <w:lang w:eastAsia="pl-PL"/>
+        </w:rPr>
+        <w:t>-</w:t>
+      </w:r>
+      <w:r>
+        <w:rPr>
+          <w:rFonts w:ascii="Times New Roman" w:eastAsia="Times New Roman" w:hAnsi="Times New Roman" w:cs="Times New Roman"/>
+          <w:sz w:val="24"/>
+          <w:szCs w:val="24"/>
+          <w:lang w:eastAsia="pl-PL"/>
+        </w:rPr>
+        <w:tab/>
+        <w:t>kolizja z poszczególnymi obiektami,</w:t>
+      </w:r>
+    </w:p>
+    <w:p>
+      <w:pPr>
+        <w:autoSpaceDE w:val="0"/>
+        <w:autoSpaceDN w:val="0"/>
+        <w:adjustRightInd w:val="0"/>
+        <w:spacing w:after="0" w:line="360" w:lineRule="auto"/>
+        <w:ind w:firstLine="426"/>
+        <w:jc w:val="both"/>
+        <w:rPr>
+          <w:rFonts w:ascii="Times New Roman" w:eastAsia="Times New Roman" w:hAnsi="Times New Roman" w:cs="Times New Roman"/>
+          <w:sz w:val="24"/>
+          <w:szCs w:val="24"/>
+          <w:lang w:eastAsia="pl-PL"/>
+        </w:rPr>
+      </w:pPr>
+      <w:r>
+        <w:rPr>
+          <w:rFonts w:ascii="Times New Roman" w:eastAsia="Times New Roman" w:hAnsi="Times New Roman" w:cs="Times New Roman"/>
+          <w:sz w:val="24"/>
+          <w:szCs w:val="24"/>
+          <w:lang w:eastAsia="pl-PL"/>
+        </w:rPr>
+        <w:t>-</w:t>
+      </w:r>
+      <w:r>
+        <w:rPr>
+          <w:rFonts w:ascii="Times New Roman" w:eastAsia="Times New Roman" w:hAnsi="Times New Roman" w:cs="Times New Roman"/>
+          <w:sz w:val="24"/>
+          <w:szCs w:val="24"/>
+          <w:lang w:eastAsia="pl-PL"/>
+        </w:rPr>
+        <w:tab/>
+        <w:t>poruszanie się windą w dół,</w:t>
+      </w:r>
+    </w:p>
+    <w:p>
+      <w:pPr>
+        <w:autoSpaceDE w:val="0"/>
+        <w:autoSpaceDN w:val="0"/>
+        <w:adjustRightInd w:val="0"/>
+        <w:spacing w:after="0" w:line="360" w:lineRule="auto"/>
+        <w:ind w:firstLine="426"/>
+        <w:jc w:val="both"/>
+        <w:rPr>
+          <w:rFonts w:ascii="Times New Roman" w:eastAsia="Times New Roman" w:hAnsi="Times New Roman" w:cs="Times New Roman"/>
+          <w:sz w:val="24"/>
+          <w:szCs w:val="24"/>
+          <w:lang w:eastAsia="pl-PL"/>
+        </w:rPr>
+      </w:pPr>
+      <w:r>
+        <w:rPr>
+          <w:rFonts w:ascii="Times New Roman" w:eastAsia="Times New Roman" w:hAnsi="Times New Roman" w:cs="Times New Roman"/>
+          <w:sz w:val="24"/>
+          <w:szCs w:val="24"/>
+          <w:lang w:eastAsia="pl-PL"/>
+        </w:rPr>
+        <w:t>-</w:t>
+      </w:r>
+      <w:r>
+        <w:rPr>
+          <w:rFonts w:ascii="Times New Roman" w:eastAsia="Times New Roman" w:hAnsi="Times New Roman" w:cs="Times New Roman"/>
+          <w:sz w:val="24"/>
+          <w:szCs w:val="24"/>
+          <w:lang w:eastAsia="pl-PL"/>
+        </w:rPr>
+        <w:tab/>
+        <w:t>poruszanie się windą w górę,</w:t>
+      </w:r>
+    </w:p>
+    <w:p>
+      <w:pPr>
+        <w:autoSpaceDE w:val="0"/>
+        <w:autoSpaceDN w:val="0"/>
+        <w:adjustRightInd w:val="0"/>
+        <w:spacing w:after="0" w:line="360" w:lineRule="auto"/>
+        <w:ind w:firstLine="426"/>
+        <w:jc w:val="both"/>
+        <w:rPr>
+          <w:rFonts w:ascii="Times New Roman" w:eastAsia="Times New Roman" w:hAnsi="Times New Roman" w:cs="Times New Roman"/>
+          <w:sz w:val="24"/>
+          <w:szCs w:val="24"/>
+          <w:lang w:eastAsia="pl-PL"/>
+        </w:rPr>
+      </w:pPr>
+      <w:r>
+        <w:rPr>
+          <w:rFonts w:ascii="Times New Roman" w:eastAsia="Times New Roman" w:hAnsi="Times New Roman" w:cs="Times New Roman"/>
+          <w:sz w:val="24"/>
+          <w:szCs w:val="24"/>
+          <w:lang w:eastAsia="pl-PL"/>
+        </w:rPr>
+        <w:t>-</w:t>
+      </w:r>
+      <w:r>
+        <w:rPr>
+          <w:rFonts w:ascii="Times New Roman" w:eastAsia="Times New Roman" w:hAnsi="Times New Roman" w:cs="Times New Roman"/>
+          <w:sz w:val="24"/>
+          <w:szCs w:val="24"/>
+          <w:lang w:eastAsia="pl-PL"/>
+        </w:rPr>
+        <w:tab/>
+        <w:t xml:space="preserve">przeciwnik – </w:t>
+      </w:r>
+      <w:r>
+        <w:rPr>
+          <w:rFonts w:ascii="Times New Roman" w:eastAsia="Times New Roman" w:hAnsi="Times New Roman" w:cs="Times New Roman"/>
+          <w:sz w:val="24"/>
+          <w:szCs w:val="24"/>
+          <w:lang w:eastAsia="pl-PL"/>
+        </w:rPr>
+        <w:t>mina samobieżna Goliath</w:t>
+      </w:r>
+      <w:r>
+        <w:rPr>
+          <w:rFonts w:ascii="Times New Roman" w:eastAsia="Times New Roman" w:hAnsi="Times New Roman" w:cs="Times New Roman"/>
+          <w:sz w:val="24"/>
+          <w:szCs w:val="24"/>
+          <w:lang w:eastAsia="pl-PL"/>
+        </w:rPr>
+        <w:t>,</w:t>
+      </w:r>
+    </w:p>
+    <w:p>
+      <w:pPr>
+        <w:autoSpaceDE w:val="0"/>
+        <w:autoSpaceDN w:val="0"/>
+        <w:adjustRightInd w:val="0"/>
+        <w:spacing w:after="0" w:line="360" w:lineRule="auto"/>
+        <w:ind w:firstLine="426"/>
+        <w:jc w:val="both"/>
+        <w:rPr>
+          <w:rFonts w:ascii="Times New Roman" w:eastAsia="Times New Roman" w:hAnsi="Times New Roman" w:cs="Times New Roman"/>
+          <w:sz w:val="24"/>
+          <w:szCs w:val="24"/>
+          <w:lang w:eastAsia="pl-PL"/>
+        </w:rPr>
+      </w:pPr>
+      <w:r>
+        <w:rPr>
+          <w:rFonts w:ascii="Times New Roman" w:eastAsia="Times New Roman" w:hAnsi="Times New Roman" w:cs="Times New Roman"/>
+          <w:sz w:val="24"/>
+          <w:szCs w:val="24"/>
+          <w:lang w:eastAsia="pl-PL"/>
+        </w:rPr>
+        <w:t>-</w:t>
+      </w:r>
+      <w:r>
+        <w:rPr>
+          <w:rFonts w:ascii="Times New Roman" w:eastAsia="Times New Roman" w:hAnsi="Times New Roman" w:cs="Times New Roman"/>
+          <w:sz w:val="24"/>
+          <w:szCs w:val="24"/>
+          <w:lang w:eastAsia="pl-PL"/>
+        </w:rPr>
+        <w:tab/>
+        <w:t>przeciwnik – karabin mechaniczny,</w:t>
+      </w:r>
+    </w:p>
+    <w:p>
+      <w:pPr>
+        <w:autoSpaceDE w:val="0"/>
+        <w:autoSpaceDN w:val="0"/>
+        <w:adjustRightInd w:val="0"/>
+        <w:spacing w:after="0" w:line="360" w:lineRule="auto"/>
+        <w:ind w:firstLine="426"/>
+        <w:jc w:val="both"/>
+        <w:rPr>
+          <w:rFonts w:ascii="Times New Roman" w:eastAsia="Times New Roman" w:hAnsi="Times New Roman" w:cs="Times New Roman"/>
+          <w:sz w:val="24"/>
+          <w:szCs w:val="24"/>
+          <w:lang w:eastAsia="pl-PL"/>
+        </w:rPr>
+      </w:pPr>
+      <w:r>
+        <w:rPr>
+          <w:rFonts w:ascii="Times New Roman" w:eastAsia="Times New Roman" w:hAnsi="Times New Roman" w:cs="Times New Roman"/>
+          <w:sz w:val="24"/>
+          <w:szCs w:val="24"/>
+          <w:lang w:eastAsia="pl-PL"/>
+        </w:rPr>
+        <w:t>-</w:t>
+      </w:r>
+      <w:r>
+        <w:rPr>
+          <w:rFonts w:ascii="Times New Roman" w:eastAsia="Times New Roman" w:hAnsi="Times New Roman" w:cs="Times New Roman"/>
+          <w:sz w:val="24"/>
+          <w:szCs w:val="24"/>
+          <w:lang w:eastAsia="pl-PL"/>
+        </w:rPr>
+        <w:tab/>
+        <w:t>przycisk dezaktywujący karabin mechaniczny,</w:t>
+      </w:r>
+    </w:p>
+    <w:p>
+      <w:pPr>
+        <w:autoSpaceDE w:val="0"/>
+        <w:autoSpaceDN w:val="0"/>
+        <w:adjustRightInd w:val="0"/>
+        <w:spacing w:after="0" w:line="360" w:lineRule="auto"/>
+        <w:ind w:firstLine="426"/>
+        <w:jc w:val="both"/>
+        <w:rPr>
+          <w:rFonts w:ascii="Times New Roman" w:eastAsia="Times New Roman" w:hAnsi="Times New Roman" w:cs="Times New Roman"/>
+          <w:sz w:val="24"/>
+          <w:szCs w:val="24"/>
+          <w:lang w:eastAsia="pl-PL"/>
+        </w:rPr>
+      </w:pPr>
+      <w:r>
+        <w:rPr>
+          <w:rFonts w:ascii="Times New Roman" w:eastAsia="Times New Roman" w:hAnsi="Times New Roman" w:cs="Times New Roman"/>
+          <w:sz w:val="24"/>
+          <w:szCs w:val="24"/>
+          <w:lang w:eastAsia="pl-PL"/>
+        </w:rPr>
+        <w:t>-</w:t>
+      </w:r>
+      <w:r>
+        <w:rPr>
+          <w:rFonts w:ascii="Times New Roman" w:eastAsia="Times New Roman" w:hAnsi="Times New Roman" w:cs="Times New Roman"/>
+          <w:sz w:val="24"/>
+          <w:szCs w:val="24"/>
+          <w:lang w:eastAsia="pl-PL"/>
+        </w:rPr>
+        <w:tab/>
+        <w:t>podnoszenie przedmiotów – klucz, schemat, pożywienie,</w:t>
+      </w:r>
+    </w:p>
+    <w:p>
+      <w:pPr>
+        <w:autoSpaceDE w:val="0"/>
+        <w:autoSpaceDN w:val="0"/>
+        <w:adjustRightInd w:val="0"/>
+        <w:spacing w:after="0" w:line="360" w:lineRule="auto"/>
+        <w:ind w:firstLine="426"/>
+        <w:jc w:val="both"/>
+        <w:rPr>
+          <w:rFonts w:ascii="Times New Roman" w:eastAsia="Times New Roman" w:hAnsi="Times New Roman" w:cs="Times New Roman"/>
+          <w:sz w:val="24"/>
+          <w:szCs w:val="24"/>
+          <w:lang w:eastAsia="pl-PL"/>
+        </w:rPr>
+      </w:pPr>
+      <w:r>
+        <w:rPr>
+          <w:rFonts w:ascii="Times New Roman" w:eastAsia="Times New Roman" w:hAnsi="Times New Roman" w:cs="Times New Roman"/>
+          <w:sz w:val="24"/>
+          <w:szCs w:val="24"/>
+          <w:lang w:eastAsia="pl-PL"/>
+        </w:rPr>
+        <w:t>-</w:t>
+      </w:r>
+      <w:r>
+        <w:rPr>
+          <w:rFonts w:ascii="Times New Roman" w:eastAsia="Times New Roman" w:hAnsi="Times New Roman" w:cs="Times New Roman"/>
+          <w:sz w:val="24"/>
+          <w:szCs w:val="24"/>
+          <w:lang w:eastAsia="pl-PL"/>
+        </w:rPr>
+        <w:tab/>
+        <w:t>dynamiczny wskaźnik głodu,</w:t>
+      </w:r>
+    </w:p>
+    <w:p>
+      <w:pPr>
+        <w:autoSpaceDE w:val="0"/>
+        <w:autoSpaceDN w:val="0"/>
+        <w:adjustRightInd w:val="0"/>
+        <w:spacing w:after="0" w:line="360" w:lineRule="auto"/>
+        <w:ind w:firstLine="426"/>
+        <w:jc w:val="both"/>
+        <w:rPr>
+          <w:rFonts w:ascii="Times New Roman" w:eastAsia="Times New Roman" w:hAnsi="Times New Roman" w:cs="Times New Roman"/>
+          <w:sz w:val="24"/>
+          <w:szCs w:val="24"/>
+          <w:lang w:eastAsia="pl-PL"/>
+        </w:rPr>
+      </w:pPr>
+      <w:r>
+        <w:rPr>
+          <w:rFonts w:ascii="Times New Roman" w:eastAsia="Times New Roman" w:hAnsi="Times New Roman" w:cs="Times New Roman"/>
+          <w:sz w:val="24"/>
+          <w:szCs w:val="24"/>
+          <w:lang w:eastAsia="pl-PL"/>
+        </w:rPr>
+        <w:t>-</w:t>
+      </w:r>
+      <w:r>
+        <w:rPr>
+          <w:rFonts w:ascii="Times New Roman" w:eastAsia="Times New Roman" w:hAnsi="Times New Roman" w:cs="Times New Roman"/>
+          <w:sz w:val="24"/>
+          <w:szCs w:val="24"/>
+          <w:lang w:eastAsia="pl-PL"/>
+        </w:rPr>
+        <w:tab/>
+        <w:t>wskaźnik ilości punktów,</w:t>
+      </w:r>
+    </w:p>
+    <w:p>
+      <w:pPr>
+        <w:autoSpaceDE w:val="0"/>
+        <w:autoSpaceDN w:val="0"/>
+        <w:adjustRightInd w:val="0"/>
+        <w:spacing w:after="0" w:line="360" w:lineRule="auto"/>
+        <w:ind w:firstLine="426"/>
+        <w:jc w:val="both"/>
+        <w:rPr>
+          <w:rFonts w:ascii="Times New Roman" w:eastAsia="Times New Roman" w:hAnsi="Times New Roman" w:cs="Times New Roman"/>
+          <w:sz w:val="24"/>
+          <w:szCs w:val="24"/>
+          <w:lang w:eastAsia="pl-PL"/>
+        </w:rPr>
+      </w:pPr>
+      <w:r>
+        <w:rPr>
+          <w:rFonts w:ascii="Times New Roman" w:eastAsia="Times New Roman" w:hAnsi="Times New Roman" w:cs="Times New Roman"/>
+          <w:sz w:val="24"/>
+          <w:szCs w:val="24"/>
+          <w:lang w:eastAsia="pl-PL"/>
+        </w:rPr>
+        <w:t>-</w:t>
+      </w:r>
+      <w:r>
+        <w:rPr>
+          <w:rFonts w:ascii="Times New Roman" w:eastAsia="Times New Roman" w:hAnsi="Times New Roman" w:cs="Times New Roman"/>
+          <w:sz w:val="24"/>
+          <w:szCs w:val="24"/>
+          <w:lang w:eastAsia="pl-PL"/>
+        </w:rPr>
+        <w:tab/>
+        <w:t>wskaźnik ilości kluczy i schematów,</w:t>
+      </w:r>
+    </w:p>
+    <w:p>
+      <w:pPr>
+        <w:autoSpaceDE w:val="0"/>
+        <w:autoSpaceDN w:val="0"/>
+        <w:adjustRightInd w:val="0"/>
+        <w:spacing w:after="0" w:line="360" w:lineRule="auto"/>
+        <w:ind w:firstLine="426"/>
+        <w:jc w:val="both"/>
+        <w:rPr>
+          <w:rFonts w:ascii="Times New Roman" w:eastAsia="Times New Roman" w:hAnsi="Times New Roman" w:cs="Times New Roman"/>
+          <w:sz w:val="24"/>
+          <w:szCs w:val="24"/>
+          <w:lang w:eastAsia="pl-PL"/>
+        </w:rPr>
+      </w:pPr>
+      <w:r>
+        <w:rPr>
+          <w:rFonts w:ascii="Times New Roman" w:eastAsia="Times New Roman" w:hAnsi="Times New Roman" w:cs="Times New Roman"/>
+          <w:sz w:val="24"/>
+          <w:szCs w:val="24"/>
+          <w:lang w:eastAsia="pl-PL"/>
+        </w:rPr>
+        <w:t>-</w:t>
+      </w:r>
+      <w:r>
+        <w:rPr>
+          <w:rFonts w:ascii="Times New Roman" w:eastAsia="Times New Roman" w:hAnsi="Times New Roman" w:cs="Times New Roman"/>
+          <w:sz w:val="24"/>
+          <w:szCs w:val="24"/>
+          <w:lang w:eastAsia="pl-PL"/>
+        </w:rPr>
+        <w:tab/>
+        <w:t>wyświetlenie obecnego stanu skompletowania schematu,</w:t>
+      </w:r>
+    </w:p>
+    <w:p>
+      <w:pPr>
+        <w:autoSpaceDE w:val="0"/>
+        <w:autoSpaceDN w:val="0"/>
+        <w:adjustRightInd w:val="0"/>
+        <w:spacing w:after="0" w:line="360" w:lineRule="auto"/>
+        <w:ind w:firstLine="426"/>
+        <w:jc w:val="both"/>
+        <w:rPr>
+          <w:rFonts w:ascii="Times New Roman" w:eastAsia="Times New Roman" w:hAnsi="Times New Roman" w:cs="Times New Roman"/>
+          <w:sz w:val="24"/>
+          <w:szCs w:val="24"/>
+          <w:lang w:eastAsia="pl-PL"/>
+        </w:rPr>
+      </w:pPr>
+      <w:r>
+        <w:rPr>
+          <w:rFonts w:ascii="Times New Roman" w:eastAsia="Times New Roman" w:hAnsi="Times New Roman" w:cs="Times New Roman"/>
+          <w:sz w:val="24"/>
+          <w:szCs w:val="24"/>
+          <w:lang w:eastAsia="pl-PL"/>
+        </w:rPr>
+        <w:t>-</w:t>
+      </w:r>
+      <w:r>
+        <w:rPr>
+          <w:rFonts w:ascii="Times New Roman" w:eastAsia="Times New Roman" w:hAnsi="Times New Roman" w:cs="Times New Roman"/>
+          <w:sz w:val="24"/>
+          <w:szCs w:val="24"/>
+          <w:lang w:eastAsia="pl-PL"/>
+        </w:rPr>
+        <w:tab/>
+        <w:t>ekran startowy,</w:t>
+      </w:r>
+    </w:p>
+    <w:p>
+      <w:pPr>
+        <w:autoSpaceDE w:val="0"/>
+        <w:autoSpaceDN w:val="0"/>
+        <w:adjustRightInd w:val="0"/>
+        <w:spacing w:after="0" w:line="360" w:lineRule="auto"/>
+        <w:ind w:firstLine="426"/>
+        <w:jc w:val="both"/>
+        <w:rPr>
+          <w:rFonts w:ascii="Times New Roman" w:eastAsia="Times New Roman" w:hAnsi="Times New Roman" w:cs="Times New Roman"/>
+          <w:sz w:val="24"/>
+          <w:szCs w:val="24"/>
+          <w:lang w:eastAsia="pl-PL"/>
+        </w:rPr>
+      </w:pPr>
+      <w:r>
+        <w:rPr>
+          <w:rFonts w:ascii="Times New Roman" w:eastAsia="Times New Roman" w:hAnsi="Times New Roman" w:cs="Times New Roman"/>
+          <w:sz w:val="24"/>
+          <w:szCs w:val="24"/>
+          <w:lang w:eastAsia="pl-PL"/>
+        </w:rPr>
+        <w:t>-</w:t>
+      </w:r>
+      <w:r>
+        <w:rPr>
+          <w:rFonts w:ascii="Times New Roman" w:eastAsia="Times New Roman" w:hAnsi="Times New Roman" w:cs="Times New Roman"/>
+          <w:sz w:val="24"/>
+          <w:szCs w:val="24"/>
+          <w:lang w:eastAsia="pl-PL"/>
+        </w:rPr>
+        <w:tab/>
+        <w:t>ekran końcowy (gra skończona lub zwycięstwo).</w:t>
+      </w:r>
+    </w:p>
+    <w:p>
+      <w:pPr>
+        <w:autoSpaceDE w:val="0"/>
+        <w:autoSpaceDN w:val="0"/>
+        <w:adjustRightInd w:val="0"/>
+        <w:spacing w:after="0" w:line="360" w:lineRule="auto"/>
+        <w:ind w:firstLine="426"/>
+        <w:jc w:val="both"/>
+        <w:rPr>
+          <w:rFonts w:ascii="Times New Roman" w:eastAsia="Times New Roman" w:hAnsi="Times New Roman" w:cs="Times New Roman"/>
+          <w:sz w:val="24"/>
+          <w:szCs w:val="24"/>
+          <w:lang w:eastAsia="pl-PL"/>
+        </w:rPr>
+      </w:pPr>
+    </w:p>
+    <w:p>
+      <w:pPr>
+        <w:autoSpaceDE w:val="0"/>
+        <w:autoSpaceDN w:val="0"/>
+        <w:adjustRightInd w:val="0"/>
+        <w:spacing w:after="0" w:line="360" w:lineRule="auto"/>
+        <w:ind w:firstLine="426"/>
+        <w:jc w:val="both"/>
+        <w:rPr>
+          <w:rFonts w:ascii="Times New Roman" w:eastAsia="Times New Roman" w:hAnsi="Times New Roman" w:cs="Times New Roman"/>
+          <w:sz w:val="24"/>
+          <w:szCs w:val="24"/>
+          <w:lang w:eastAsia="pl-PL"/>
+        </w:rPr>
+      </w:pPr>
     </w:p>
     <w:p>
       <w:pPr>
@@ -1594,7 +2487,7 @@
     </w:p>
     <w:p>
       <w:pPr>
-        <w:pStyle w:val="Heading1"/>
+        <w:pStyle w:val="Nagwek1"/>
         <w:spacing w:line="240" w:lineRule="auto"/>
       </w:pPr>
       <w:r>
@@ -1610,7 +2503,7 @@
     </w:p>
     <w:p>
       <w:pPr>
-        <w:pStyle w:val="Heading2"/>
+        <w:pStyle w:val="Nagwek2"/>
       </w:pPr>
       <w:r>
         <w:t>2</w:t>
@@ -1649,7 +2542,7 @@
     </w:p>
     <w:p>
       <w:pPr>
-        <w:pStyle w:val="Heading2"/>
+        <w:pStyle w:val="Nagwek2"/>
       </w:pPr>
       <w:r>
         <w:t>2</w:t>
@@ -1694,7 +2587,7 @@
     </w:p>
     <w:p>
       <w:pPr>
-        <w:pStyle w:val="Heading2"/>
+        <w:pStyle w:val="Nagwek2"/>
       </w:pPr>
       <w:r>
         <w:t>2</w:t>
@@ -1742,7 +2635,7 @@
     </w:p>
     <w:p>
       <w:pPr>
-        <w:pStyle w:val="Heading2"/>
+        <w:pStyle w:val="Nagwek2"/>
       </w:pPr>
       <w:r>
         <w:t>2</w:t>
@@ -1809,7 +2702,7 @@
     </w:p>
     <w:p>
       <w:pPr>
-        <w:pStyle w:val="Heading1"/>
+        <w:pStyle w:val="Nagwek1"/>
         <w:spacing w:line="240" w:lineRule="auto"/>
       </w:pPr>
       <w:r>
@@ -1825,7 +2718,7 @@
     </w:p>
     <w:p>
       <w:pPr>
-        <w:pStyle w:val="Heading2"/>
+        <w:pStyle w:val="Nagwek2"/>
       </w:pPr>
       <w:r>
         <w:t>3</w:t>
@@ -1864,7 +2757,7 @@
     </w:p>
     <w:p>
       <w:pPr>
-        <w:pStyle w:val="Heading2"/>
+        <w:pStyle w:val="Nagwek2"/>
       </w:pPr>
       <w:r>
         <w:t>3</w:t>
@@ -1974,7 +2867,7 @@
         <w:sdtContent>
           <w:p>
             <w:pPr>
-              <w:pStyle w:val="Footer"/>
+              <w:pStyle w:val="Stopka"/>
               <w:jc w:val="right"/>
             </w:pPr>
             <w:r>
@@ -2072,7 +2965,7 @@
   </w:sdt>
   <w:p>
     <w:pPr>
-      <w:pStyle w:val="Footer"/>
+      <w:pStyle w:val="Stopka"/>
     </w:pPr>
   </w:p>
 </w:ftr>
@@ -2130,7 +3023,7 @@
         </w:tcPr>
         <w:p>
           <w:pPr>
-            <w:pStyle w:val="Header"/>
+            <w:pStyle w:val="Nagwek"/>
             <w:ind w:left="-115"/>
           </w:pPr>
         </w:p>
@@ -2141,7 +3034,7 @@
         </w:tcPr>
         <w:p>
           <w:pPr>
-            <w:pStyle w:val="Header"/>
+            <w:pStyle w:val="Nagwek"/>
             <w:jc w:val="center"/>
           </w:pPr>
         </w:p>
@@ -2152,7 +3045,7 @@
         </w:tcPr>
         <w:p>
           <w:pPr>
-            <w:pStyle w:val="Header"/>
+            <w:pStyle w:val="Nagwek"/>
             <w:ind w:right="-115"/>
             <w:jc w:val="right"/>
           </w:pPr>
@@ -2162,7 +3055,7 @@
   </w:tbl>
   <w:p>
     <w:pPr>
-      <w:pStyle w:val="Header"/>
+      <w:pStyle w:val="Nagwek"/>
     </w:pPr>
   </w:p>
 </w:hdr>
@@ -2684,15 +3577,15 @@
     <w:lsdException w:name="Unresolved Mention" w:semiHidden="1" w:unhideWhenUsed="1"/>
     <w:lsdException w:name="Smart Link" w:semiHidden="1" w:unhideWhenUsed="1"/>
   </w:latentStyles>
-  <w:style w:type="paragraph" w:default="1" w:styleId="Normal">
+  <w:style w:type="paragraph" w:default="1" w:styleId="Normalny">
     <w:name w:val="Normal"/>
     <w:qFormat/>
   </w:style>
-  <w:style w:type="paragraph" w:styleId="Heading1">
+  <w:style w:type="paragraph" w:styleId="Nagwek1">
     <w:name w:val="heading 1"/>
-    <w:basedOn w:val="Normal"/>
-    <w:next w:val="Normal"/>
-    <w:link w:val="Heading1Char"/>
+    <w:basedOn w:val="Normalny"/>
+    <w:next w:val="Normalny"/>
+    <w:link w:val="Nagwek1Znak"/>
     <w:uiPriority w:val="9"/>
     <w:qFormat/>
     <w:rsid w:val="00777155"/>
@@ -2711,11 +3604,11 @@
       <w:szCs w:val="32"/>
     </w:rPr>
   </w:style>
-  <w:style w:type="paragraph" w:styleId="Heading2">
+  <w:style w:type="paragraph" w:styleId="Nagwek2">
     <w:name w:val="heading 2"/>
-    <w:basedOn w:val="Normal"/>
-    <w:next w:val="Normal"/>
-    <w:link w:val="Heading2Char"/>
+    <w:basedOn w:val="Normalny"/>
+    <w:next w:val="Normalny"/>
+    <w:link w:val="Nagwek2Znak"/>
     <w:uiPriority w:val="9"/>
     <w:unhideWhenUsed/>
     <w:qFormat/>
@@ -2737,11 +3630,11 @@
       <w:szCs w:val="28"/>
     </w:rPr>
   </w:style>
-  <w:style w:type="paragraph" w:styleId="Heading3">
+  <w:style w:type="paragraph" w:styleId="Nagwek3">
     <w:name w:val="heading 3"/>
-    <w:basedOn w:val="Normal"/>
-    <w:next w:val="Normal"/>
-    <w:link w:val="Heading3Char"/>
+    <w:basedOn w:val="Normalny"/>
+    <w:next w:val="Normalny"/>
+    <w:link w:val="Nagwek3Znak"/>
     <w:uiPriority w:val="9"/>
     <w:unhideWhenUsed/>
     <w:qFormat/>
@@ -2763,11 +3656,11 @@
       <w:szCs w:val="24"/>
     </w:rPr>
   </w:style>
-  <w:style w:type="paragraph" w:styleId="Heading6">
+  <w:style w:type="paragraph" w:styleId="Nagwek6">
     <w:name w:val="heading 6"/>
-    <w:basedOn w:val="Normal"/>
-    <w:next w:val="Normal"/>
-    <w:link w:val="Heading6Char"/>
+    <w:basedOn w:val="Normalny"/>
+    <w:next w:val="Normalny"/>
+    <w:link w:val="Nagwek6Znak"/>
     <w:uiPriority w:val="9"/>
     <w:semiHidden/>
     <w:unhideWhenUsed/>
@@ -2784,13 +3677,13 @@
       <w:color w:val="1F3763" w:themeColor="accent1" w:themeShade="7F"/>
     </w:rPr>
   </w:style>
-  <w:style w:type="character" w:default="1" w:styleId="DefaultParagraphFont">
+  <w:style w:type="character" w:default="1" w:styleId="Domylnaczcionkaakapitu">
     <w:name w:val="Default Paragraph Font"/>
     <w:uiPriority w:val="1"/>
     <w:semiHidden/>
     <w:unhideWhenUsed/>
   </w:style>
-  <w:style w:type="table" w:default="1" w:styleId="TableNormal">
+  <w:style w:type="table" w:default="1" w:styleId="Standardowy">
     <w:name w:val="Normal Table"/>
     <w:uiPriority w:val="99"/>
     <w:semiHidden/>
@@ -2805,15 +3698,15 @@
       </w:tblCellMar>
     </w:tblPr>
   </w:style>
-  <w:style w:type="numbering" w:default="1" w:styleId="NoList">
+  <w:style w:type="numbering" w:default="1" w:styleId="Bezlisty">
     <w:name w:val="No List"/>
     <w:uiPriority w:val="99"/>
     <w:semiHidden/>
     <w:unhideWhenUsed/>
   </w:style>
-  <w:style w:type="character" w:styleId="Hyperlink">
+  <w:style w:type="character" w:styleId="Hipercze">
     <w:name w:val="Hyperlink"/>
-    <w:basedOn w:val="DefaultParagraphFont"/>
+    <w:basedOn w:val="Domylnaczcionkaakapitu"/>
     <w:uiPriority w:val="99"/>
     <w:unhideWhenUsed/>
     <w:rPr>
@@ -2821,9 +3714,9 @@
       <w:u w:val="single"/>
     </w:rPr>
   </w:style>
-  <w:style w:type="table" w:styleId="TableGrid">
+  <w:style w:type="table" w:styleId="Tabela-Siatka">
     <w:name w:val="Table Grid"/>
-    <w:basedOn w:val="TableNormal"/>
+    <w:basedOn w:val="Standardowy"/>
     <w:uiPriority w:val="59"/>
     <w:rsid w:val="00FB4123"/>
     <w:pPr>
@@ -2840,16 +3733,16 @@
       </w:tblBorders>
     </w:tblPr>
   </w:style>
-  <w:style w:type="character" w:customStyle="1" w:styleId="HeaderChar">
-    <w:name w:val="Header Char"/>
-    <w:basedOn w:val="DefaultParagraphFont"/>
-    <w:link w:val="Header"/>
+  <w:style w:type="character" w:customStyle="1" w:styleId="NagwekZnak">
+    <w:name w:val="Nagłówek Znak"/>
+    <w:basedOn w:val="Domylnaczcionkaakapitu"/>
+    <w:link w:val="Nagwek"/>
     <w:uiPriority w:val="99"/>
   </w:style>
-  <w:style w:type="paragraph" w:styleId="Header">
+  <w:style w:type="paragraph" w:styleId="Nagwek">
     <w:name w:val="header"/>
-    <w:basedOn w:val="Normal"/>
-    <w:link w:val="HeaderChar"/>
+    <w:basedOn w:val="Normalny"/>
+    <w:link w:val="NagwekZnak"/>
     <w:uiPriority w:val="99"/>
     <w:unhideWhenUsed/>
     <w:pPr>
@@ -2860,16 +3753,16 @@
       <w:spacing w:after="0" w:line="240" w:lineRule="auto"/>
     </w:pPr>
   </w:style>
-  <w:style w:type="character" w:customStyle="1" w:styleId="FooterChar">
-    <w:name w:val="Footer Char"/>
-    <w:basedOn w:val="DefaultParagraphFont"/>
-    <w:link w:val="Footer"/>
+  <w:style w:type="character" w:customStyle="1" w:styleId="StopkaZnak">
+    <w:name w:val="Stopka Znak"/>
+    <w:basedOn w:val="Domylnaczcionkaakapitu"/>
+    <w:link w:val="Stopka"/>
     <w:uiPriority w:val="99"/>
   </w:style>
-  <w:style w:type="paragraph" w:styleId="Footer">
+  <w:style w:type="paragraph" w:styleId="Stopka">
     <w:name w:val="footer"/>
-    <w:basedOn w:val="Normal"/>
-    <w:link w:val="FooterChar"/>
+    <w:basedOn w:val="Normalny"/>
+    <w:link w:val="StopkaZnak"/>
     <w:uiPriority w:val="99"/>
     <w:unhideWhenUsed/>
     <w:pPr>
@@ -2880,10 +3773,10 @@
       <w:spacing w:after="0" w:line="240" w:lineRule="auto"/>
     </w:pPr>
   </w:style>
-  <w:style w:type="character" w:customStyle="1" w:styleId="Heading1Char">
-    <w:name w:val="Heading 1 Char"/>
-    <w:basedOn w:val="DefaultParagraphFont"/>
-    <w:link w:val="Heading1"/>
+  <w:style w:type="character" w:customStyle="1" w:styleId="Nagwek1Znak">
+    <w:name w:val="Nagłówek 1 Znak"/>
+    <w:basedOn w:val="Domylnaczcionkaakapitu"/>
+    <w:link w:val="Nagwek1"/>
     <w:uiPriority w:val="9"/>
     <w:rsid w:val="00777155"/>
     <w:rPr>
@@ -2895,10 +3788,10 @@
       <w:szCs w:val="32"/>
     </w:rPr>
   </w:style>
-  <w:style w:type="character" w:customStyle="1" w:styleId="Heading2Char">
-    <w:name w:val="Heading 2 Char"/>
-    <w:basedOn w:val="DefaultParagraphFont"/>
-    <w:link w:val="Heading2"/>
+  <w:style w:type="character" w:customStyle="1" w:styleId="Nagwek2Znak">
+    <w:name w:val="Nagłówek 2 Znak"/>
+    <w:basedOn w:val="Domylnaczcionkaakapitu"/>
+    <w:link w:val="Nagwek2"/>
     <w:uiPriority w:val="9"/>
     <w:rsid w:val="00777155"/>
     <w:rPr>
@@ -2910,10 +3803,10 @@
       <w:szCs w:val="28"/>
     </w:rPr>
   </w:style>
-  <w:style w:type="character" w:customStyle="1" w:styleId="Heading3Char">
-    <w:name w:val="Heading 3 Char"/>
-    <w:basedOn w:val="DefaultParagraphFont"/>
-    <w:link w:val="Heading3"/>
+  <w:style w:type="character" w:customStyle="1" w:styleId="Nagwek3Znak">
+    <w:name w:val="Nagłówek 3 Znak"/>
+    <w:basedOn w:val="Domylnaczcionkaakapitu"/>
+    <w:link w:val="Nagwek3"/>
     <w:uiPriority w:val="9"/>
     <w:rsid w:val="00777155"/>
     <w:rPr>
@@ -2925,10 +3818,10 @@
       <w:szCs w:val="24"/>
     </w:rPr>
   </w:style>
-  <w:style w:type="paragraph" w:styleId="TOCHeading">
+  <w:style w:type="paragraph" w:styleId="Nagwekspisutreci">
     <w:name w:val="TOC Heading"/>
-    <w:basedOn w:val="Heading1"/>
-    <w:next w:val="Normal"/>
+    <w:basedOn w:val="Nagwek1"/>
+    <w:next w:val="Normalny"/>
     <w:uiPriority w:val="39"/>
     <w:unhideWhenUsed/>
     <w:qFormat/>
@@ -2945,10 +3838,10 @@
       <w:lang w:val="en-GB" w:eastAsia="ja-JP"/>
     </w:rPr>
   </w:style>
-  <w:style w:type="paragraph" w:styleId="TOC1">
+  <w:style w:type="paragraph" w:styleId="Spistreci1">
     <w:name w:val="toc 1"/>
-    <w:basedOn w:val="Normal"/>
-    <w:next w:val="Normal"/>
+    <w:basedOn w:val="Normalny"/>
+    <w:next w:val="Normalny"/>
     <w:autoRedefine/>
     <w:uiPriority w:val="39"/>
     <w:unhideWhenUsed/>
@@ -2957,10 +3850,10 @@
       <w:spacing w:after="100"/>
     </w:pPr>
   </w:style>
-  <w:style w:type="paragraph" w:styleId="TOC2">
+  <w:style w:type="paragraph" w:styleId="Spistreci2">
     <w:name w:val="toc 2"/>
-    <w:basedOn w:val="Normal"/>
-    <w:next w:val="Normal"/>
+    <w:basedOn w:val="Normalny"/>
+    <w:next w:val="Normalny"/>
     <w:autoRedefine/>
     <w:uiPriority w:val="39"/>
     <w:unhideWhenUsed/>
@@ -2970,10 +3863,10 @@
       <w:ind w:left="220"/>
     </w:pPr>
   </w:style>
-  <w:style w:type="paragraph" w:styleId="TOC3">
+  <w:style w:type="paragraph" w:styleId="Spistreci3">
     <w:name w:val="toc 3"/>
-    <w:basedOn w:val="Normal"/>
-    <w:next w:val="Normal"/>
+    <w:basedOn w:val="Normalny"/>
+    <w:next w:val="Normalny"/>
     <w:autoRedefine/>
     <w:uiPriority w:val="39"/>
     <w:unhideWhenUsed/>
@@ -2983,9 +3876,9 @@
       <w:ind w:left="440"/>
     </w:pPr>
   </w:style>
-  <w:style w:type="character" w:styleId="UnresolvedMention">
+  <w:style w:type="character" w:styleId="Nierozpoznanawzmianka">
     <w:name w:val="Unresolved Mention"/>
-    <w:basedOn w:val="DefaultParagraphFont"/>
+    <w:basedOn w:val="Domylnaczcionkaakapitu"/>
     <w:uiPriority w:val="99"/>
     <w:semiHidden/>
     <w:unhideWhenUsed/>
@@ -2995,9 +3888,9 @@
       <w:shd w:val="clear" w:color="auto" w:fill="E1DFDD"/>
     </w:rPr>
   </w:style>
-  <w:style w:type="paragraph" w:styleId="ListParagraph">
+  <w:style w:type="paragraph" w:styleId="Akapitzlist">
     <w:name w:val="List Paragraph"/>
-    <w:basedOn w:val="Normal"/>
+    <w:basedOn w:val="Normalny"/>
     <w:uiPriority w:val="34"/>
     <w:qFormat/>
     <w:rsid w:val="00060344"/>
@@ -3006,10 +3899,10 @@
       <w:contextualSpacing/>
     </w:pPr>
   </w:style>
-  <w:style w:type="character" w:customStyle="1" w:styleId="Heading6Char">
-    <w:name w:val="Heading 6 Char"/>
-    <w:basedOn w:val="DefaultParagraphFont"/>
-    <w:link w:val="Heading6"/>
+  <w:style w:type="character" w:customStyle="1" w:styleId="Nagwek6Znak">
+    <w:name w:val="Nagłówek 6 Znak"/>
+    <w:basedOn w:val="Domylnaczcionkaakapitu"/>
+    <w:link w:val="Nagwek6"/>
     <w:uiPriority w:val="9"/>
     <w:semiHidden/>
     <w:rsid w:val="00E86566"/>

</xml_diff>